<commit_message>
small tweaks to text
</commit_message>
<xml_diff>
--- a/paper_sections/full_document.docx
+++ b/paper_sections/full_document.docx
@@ -366,16 +366,13 @@
         <w:t xml:space="preserve"> </w:t>
       </w:r>
       <w:r>
-        <w:t xml:space="preserve">package. The package’s main functions are listed in Table</w:t>
-      </w:r>
-      <w:r>
-        <w:t xml:space="preserve"> </w:t>
-      </w:r>
-      <w:r>
-        <w:t xml:space="preserve"> </w:t>
-      </w:r>
-      <w:r>
-        <w:t xml:space="preserve">and a generalized workflow with example code is depicted in Figure</w:t>
+        <w:t xml:space="preserve">package. The package’s main functions with brief code examples are listed in Table</w:t>
+      </w:r>
+      <w:r>
+        <w:t xml:space="preserve"> </w:t>
+      </w:r>
+      <w:r>
+        <w:t xml:space="preserve">, and a generalized workflow with example code is depicted in Figure</w:t>
       </w:r>
       <w:r>
         <w:t xml:space="preserve"> </w:t>
@@ -384,7 +381,7 @@
         <w:t xml:space="preserve">.</w:t>
       </w:r>
     </w:p>
-    <w:bookmarkStart w:id="27" w:name="data-preparation"/>
+    <w:bookmarkStart w:id="24" w:name="data-preparation"/>
     <w:p>
       <w:pPr>
         <w:pStyle w:val="Heading2"/>
@@ -430,6 +427,286 @@
         <w:t xml:space="preserve">).</w:t>
       </w:r>
     </w:p>
+    <w:bookmarkEnd w:id="24"/>
+    <w:bookmarkStart w:id="28" w:name="state-space-model-fitting---fit_ssm"/>
+    <w:p>
+      <w:pPr>
+        <w:pStyle w:val="Heading2"/>
+      </w:pPr>
+      <w:r>
+        <w:t xml:space="preserve">2.2 | State-space model fitting -</w:t>
+      </w:r>
+      <w:r>
+        <w:t xml:space="preserve"> </w:t>
+      </w:r>
+      <w:r>
+        <w:rPr>
+          <w:rStyle w:val="VerbatimChar"/>
+        </w:rPr>
+        <w:t xml:space="preserve">fit_ssm</w:t>
+      </w:r>
+    </w:p>
+    <w:p>
+      <w:pPr>
+        <w:pStyle w:val="FirstParagraph"/>
+      </w:pPr>
+      <w:r>
+        <w:t xml:space="preserve">State-space models are fit using the function</w:t>
+      </w:r>
+      <w:r>
+        <w:t xml:space="preserve"> </w:t>
+      </w:r>
+      <w:r>
+        <w:rPr>
+          <w:rStyle w:val="VerbatimChar"/>
+        </w:rPr>
+        <w:t xml:space="preserve">fit_ssm</w:t>
+      </w:r>
+      <w:r>
+        <w:t xml:space="preserve"> </w:t>
+      </w:r>
+      <w:r>
+        <w:t xml:space="preserve">Fig.</w:t>
+      </w:r>
+      <w:r>
+        <w:t xml:space="preserve"> </w:t>
+      </w:r>
+      <w:r>
+        <w:t xml:space="preserve">). The type of location data is automatically detected from the location quality classes that are typical of Argos data and that can be added by the researcher for other data types (. Based on the location quality classes and optional information on measurement errors contained in the data, an appropriate measurement error model is selected for each observation</w:t>
+      </w:r>
+      <w:r>
+        <w:t xml:space="preserve"> </w:t>
+      </w:r>
+      <w:r>
+        <w:t xml:space="preserve">(Jonsen et al., 2020)</w:t>
+      </w:r>
+      <w:r>
+        <w:t xml:space="preserve">. Fits to single versus multiple individuals are handled automatically, with sequential SSM fits occurring in the latter case. No hierarchical or pooled estimation among individuals is currently available.</w:t>
+      </w:r>
+    </w:p>
+    <w:p>
+      <w:pPr>
+        <w:pStyle w:val="BodyText"/>
+      </w:pPr>
+      <w:r>
+        <w:t xml:space="preserve">There are a large number of optional arguments that can be specified in</w:t>
+      </w:r>
+      <w:r>
+        <w:t xml:space="preserve"> </w:t>
+      </w:r>
+      <w:r>
+        <w:rPr>
+          <w:rStyle w:val="VerbatimChar"/>
+        </w:rPr>
+        <w:t xml:space="preserve">fit_ssm</w:t>
+      </w:r>
+      <w:r>
+        <w:t xml:space="preserve">, and these are explained in the package documentation. We focus only the essential arguments here:</w:t>
+      </w:r>
+    </w:p>
+    <w:p>
+      <w:pPr>
+        <w:numPr>
+          <w:ilvl w:val="0"/>
+          <w:numId w:val="1002"/>
+        </w:numPr>
+        <w:pStyle w:val="Compact"/>
+      </w:pPr>
+      <w:r>
+        <w:rPr>
+          <w:rStyle w:val="VerbatimChar"/>
+        </w:rPr>
+        <w:t xml:space="preserve">data</w:t>
+      </w:r>
+      <w:r>
+        <w:t xml:space="preserve"> </w:t>
+      </w:r>
+      <w:r>
+        <w:t xml:space="preserve">the input data structured as illustrated in Fig.</w:t>
+      </w:r>
+      <w:r>
+        <w:t xml:space="preserve"> </w:t>
+      </w:r>
+    </w:p>
+    <w:p>
+      <w:pPr>
+        <w:numPr>
+          <w:ilvl w:val="0"/>
+          <w:numId w:val="1002"/>
+        </w:numPr>
+        <w:pStyle w:val="Compact"/>
+      </w:pPr>
+      <w:r>
+        <w:rPr>
+          <w:rStyle w:val="VerbatimChar"/>
+        </w:rPr>
+        <w:t xml:space="preserve">model</w:t>
+      </w:r>
+      <w:r>
+        <w:t xml:space="preserve"> </w:t>
+      </w:r>
+      <w:r>
+        <w:t xml:space="preserve">the process model to be used (one of</w:t>
+      </w:r>
+      <w:r>
+        <w:t xml:space="preserve"> </w:t>
+      </w:r>
+      <w:r>
+        <w:rPr>
+          <w:rStyle w:val="VerbatimChar"/>
+        </w:rPr>
+        <w:t xml:space="preserve">rw</w:t>
+      </w:r>
+      <w:r>
+        <w:t xml:space="preserve">,</w:t>
+      </w:r>
+      <w:r>
+        <w:t xml:space="preserve"> </w:t>
+      </w:r>
+      <w:r>
+        <w:rPr>
+          <w:rStyle w:val="VerbatimChar"/>
+        </w:rPr>
+        <w:t xml:space="preserve">crw</w:t>
+      </w:r>
+      <w:r>
+        <w:t xml:space="preserve">, or</w:t>
+      </w:r>
+      <w:r>
+        <w:t xml:space="preserve"> </w:t>
+      </w:r>
+      <w:r>
+        <w:rPr>
+          <w:rStyle w:val="VerbatimChar"/>
+        </w:rPr>
+        <w:t xml:space="preserve">mp</w:t>
+      </w:r>
+      <w:r>
+        <w:t xml:space="preserve">)</w:t>
+      </w:r>
+    </w:p>
+    <w:p>
+      <w:pPr>
+        <w:numPr>
+          <w:ilvl w:val="0"/>
+          <w:numId w:val="1002"/>
+        </w:numPr>
+        <w:pStyle w:val="Compact"/>
+      </w:pPr>
+      <w:r>
+        <w:rPr>
+          <w:rStyle w:val="VerbatimChar"/>
+        </w:rPr>
+        <w:t xml:space="preserve">time.step</w:t>
+      </w:r>
+      <w:r>
+        <w:t xml:space="preserve"> </w:t>
+      </w:r>
+      <w:r>
+        <w:t xml:space="preserve">the prediction time interval (expressed in hours)</w:t>
+      </w:r>
+    </w:p>
+    <w:p>
+      <w:pPr>
+        <w:pStyle w:val="FirstParagraph"/>
+      </w:pPr>
+      <w:r>
+        <w:t xml:space="preserve">The function first invokes an automated data processing stage where the data type and measurement error model(s) are determined, observation times are sorted and checked for duplicates, and a speed filter identifies potential extreme locations to be ignored by the SSM. The SSM is then fitted to the processed data, with the user-specified process model and automatically selected measurement error model(s). The joint likelihood is optimized numerically using either of the standard R optimizers,</w:t>
+      </w:r>
+      <w:r>
+        <w:t xml:space="preserve"> </w:t>
+      </w:r>
+      <w:r>
+        <w:rPr>
+          <w:rStyle w:val="VerbatimChar"/>
+        </w:rPr>
+        <w:t xml:space="preserve">optim</w:t>
+      </w:r>
+      <w:r>
+        <w:t xml:space="preserve"> </w:t>
+      </w:r>
+      <w:r>
+        <w:t xml:space="preserve">or</w:t>
+      </w:r>
+      <w:r>
+        <w:t xml:space="preserve"> </w:t>
+      </w:r>
+      <w:r>
+        <w:rPr>
+          <w:rStyle w:val="VerbatimChar"/>
+        </w:rPr>
+        <w:t xml:space="preserve">nlminb</w:t>
+      </w:r>
+      <w:r>
+        <w:t xml:space="preserve">. The R package</w:t>
+      </w:r>
+      <w:r>
+        <w:t xml:space="preserve"> </w:t>
+      </w:r>
+      <w:r>
+        <w:rPr>
+          <w:rStyle w:val="VerbatimChar"/>
+        </w:rPr>
+        <w:t xml:space="preserve">TMB</w:t>
+      </w:r>
+      <w:r>
+        <w:t xml:space="preserve">, Template Model Builder</w:t>
+      </w:r>
+      <w:r>
+        <w:t xml:space="preserve"> </w:t>
+      </w:r>
+      <w:r>
+        <w:t xml:space="preserve">(Kristensen et al., 2016)</w:t>
+      </w:r>
+      <w:r>
+        <w:t xml:space="preserve">, is used to compute the gradient function in C++. A fit object is returned as a nested data frame, listing the individual animal id(s), basic convergence information and a list of model output including estimated parameters and states, processed data, and diagnostic information. A simple data frame of SSM fitted (location estimates corresponding to the observation times) or predicted values (locations predicted at regular</w:t>
+      </w:r>
+      <w:r>
+        <w:t xml:space="preserve"> </w:t>
+      </w:r>
+      <w:r>
+        <w:rPr>
+          <w:rStyle w:val="VerbatimChar"/>
+        </w:rPr>
+        <w:t xml:space="preserve">time.step</w:t>
+      </w:r>
+      <w:r>
+        <w:t xml:space="preserve"> </w:t>
+      </w:r>
+      <w:r>
+        <w:t xml:space="preserve">intervals) can be extracted using the</w:t>
+      </w:r>
+      <w:r>
+        <w:t xml:space="preserve"> </w:t>
+      </w:r>
+      <w:r>
+        <w:rPr>
+          <w:rStyle w:val="VerbatimChar"/>
+        </w:rPr>
+        <w:t xml:space="preserve">grab</w:t>
+      </w:r>
+      <w:r>
+        <w:t xml:space="preserve"> </w:t>
+      </w:r>
+      <w:r>
+        <w:t xml:space="preserve">function. Parameter estimates, AIC and other model fit information can be viewed using the</w:t>
+      </w:r>
+      <w:r>
+        <w:t xml:space="preserve"> </w:t>
+      </w:r>
+      <w:r>
+        <w:rPr>
+          <w:rStyle w:val="VerbatimChar"/>
+        </w:rPr>
+        <w:t xml:space="preserve">summary</w:t>
+      </w:r>
+      <w:r>
+        <w:t xml:space="preserve"> </w:t>
+      </w:r>
+      <w:r>
+        <w:t xml:space="preserve">function.</w:t>
+      </w:r>
+    </w:p>
     <w:p>
       <w:pPr>
         <w:pStyle w:val="CaptionedFigure"/>
@@ -439,18 +716,18 @@
           <wp:inline>
             <wp:extent cx="5334000" cy="7112000"/>
             <wp:effectExtent b="0" l="0" r="0" t="0"/>
-            <wp:docPr descr=" A generalized  workflow showing required input data formats, model fitting, model checking/validation, visualisaiton of movement behaviour estimates, track simulation and re-routing around land. Example code is displayed for each stage." title="" id="25" name="Picture"/>
+            <wp:docPr descr=" A generalized  workflow showing required input data formats, model fitting, model checking/validation, visualisaiton of movement behaviour estimates, track simulation and re-routing around land. Example code is displayed for each stage." title="" id="26" name="Picture"/>
             <a:graphic>
               <a:graphicData uri="http://schemas.openxmlformats.org/drawingml/2006/picture">
                 <pic:pic>
                   <pic:nvPicPr>
-                    <pic:cNvPr descr="../figures/workflow_schematic_v2.png" id="26" name="Picture"/>
+                    <pic:cNvPr descr="../figures/workflow_schematic_v2.png" id="27" name="Picture"/>
                     <pic:cNvPicPr>
                       <a:picLocks noChangeArrowheads="1" noChangeAspect="1"/>
                     </pic:cNvPicPr>
                   </pic:nvPicPr>
                   <pic:blipFill>
-                    <a:blip r:embed="rId24"/>
+                    <a:blip r:embed="rId25"/>
                     <a:stretch>
                       <a:fillRect/>
                     </a:stretch>
@@ -497,283 +774,6 @@
         <w:t xml:space="preserve">workflow showing required input data formats, model fitting, model checking/validation, visualisaiton of movement behaviour estimates, track simulation and re-routing around land. Example code is displayed for each stage.</w:t>
       </w:r>
     </w:p>
-    <w:bookmarkEnd w:id="27"/>
-    <w:bookmarkStart w:id="28" w:name="state-space-model-fitting---fit_ssm"/>
-    <w:p>
-      <w:pPr>
-        <w:pStyle w:val="Heading2"/>
-      </w:pPr>
-      <w:r>
-        <w:t xml:space="preserve">2.2 | State-space model fitting -</w:t>
-      </w:r>
-      <w:r>
-        <w:t xml:space="preserve"> </w:t>
-      </w:r>
-      <w:r>
-        <w:rPr>
-          <w:rStyle w:val="VerbatimChar"/>
-        </w:rPr>
-        <w:t xml:space="preserve">fit_ssm</w:t>
-      </w:r>
-    </w:p>
-    <w:p>
-      <w:pPr>
-        <w:pStyle w:val="FirstParagraph"/>
-      </w:pPr>
-      <w:r>
-        <w:t xml:space="preserve">State-space models are fit using the function</w:t>
-      </w:r>
-      <w:r>
-        <w:t xml:space="preserve"> </w:t>
-      </w:r>
-      <w:r>
-        <w:rPr>
-          <w:rStyle w:val="VerbatimChar"/>
-        </w:rPr>
-        <w:t xml:space="preserve">fit_ssm</w:t>
-      </w:r>
-      <w:r>
-        <w:t xml:space="preserve">. The type of location data is automatically detected from the location quality class designations that are typical of Argos data and that can be added to the data by the researcher for other types of location data (Fig.</w:t>
-      </w:r>
-      <w:r>
-        <w:t xml:space="preserve"> </w:t>
-      </w:r>
-      <w:r>
-        <w:t xml:space="preserve">). Based on the location quality classes and optional information on measurement errors contained in the data, an appropriate measurement error model is selected for each observation</w:t>
-      </w:r>
-      <w:r>
-        <w:t xml:space="preserve"> </w:t>
-      </w:r>
-      <w:r>
-        <w:t xml:space="preserve">(Jonsen et al., 2020)</w:t>
-      </w:r>
-      <w:r>
-        <w:t xml:space="preserve">. Fits to single versus multiple individuals are handled automatically, with sequential SSM fits occurring in the latter case. No hierarchical or pooled estimation among individuals is currently available.</w:t>
-      </w:r>
-    </w:p>
-    <w:p>
-      <w:pPr>
-        <w:pStyle w:val="BodyText"/>
-      </w:pPr>
-      <w:r>
-        <w:t xml:space="preserve">There are a large number of optional arguments that can be specified in</w:t>
-      </w:r>
-      <w:r>
-        <w:t xml:space="preserve"> </w:t>
-      </w:r>
-      <w:r>
-        <w:rPr>
-          <w:rStyle w:val="VerbatimChar"/>
-        </w:rPr>
-        <w:t xml:space="preserve">fit_ssm</w:t>
-      </w:r>
-      <w:r>
-        <w:t xml:space="preserve">, and these are explained in the documentation. We focus only the essential arguments here:</w:t>
-      </w:r>
-    </w:p>
-    <w:p>
-      <w:pPr>
-        <w:numPr>
-          <w:ilvl w:val="0"/>
-          <w:numId w:val="1002"/>
-        </w:numPr>
-        <w:pStyle w:val="Compact"/>
-      </w:pPr>
-      <w:r>
-        <w:rPr>
-          <w:rStyle w:val="VerbatimChar"/>
-        </w:rPr>
-        <w:t xml:space="preserve">data</w:t>
-      </w:r>
-      <w:r>
-        <w:t xml:space="preserve"> </w:t>
-      </w:r>
-      <w:r>
-        <w:t xml:space="preserve">the input data structured as illustrated in Fig.</w:t>
-      </w:r>
-      <w:r>
-        <w:t xml:space="preserve"> </w:t>
-      </w:r>
-    </w:p>
-    <w:p>
-      <w:pPr>
-        <w:numPr>
-          <w:ilvl w:val="0"/>
-          <w:numId w:val="1002"/>
-        </w:numPr>
-        <w:pStyle w:val="Compact"/>
-      </w:pPr>
-      <w:r>
-        <w:rPr>
-          <w:rStyle w:val="VerbatimChar"/>
-        </w:rPr>
-        <w:t xml:space="preserve">model</w:t>
-      </w:r>
-      <w:r>
-        <w:t xml:space="preserve"> </w:t>
-      </w:r>
-      <w:r>
-        <w:t xml:space="preserve">the process model to be used (one of</w:t>
-      </w:r>
-      <w:r>
-        <w:t xml:space="preserve"> </w:t>
-      </w:r>
-      <w:r>
-        <w:rPr>
-          <w:rStyle w:val="VerbatimChar"/>
-        </w:rPr>
-        <w:t xml:space="preserve">rw</w:t>
-      </w:r>
-      <w:r>
-        <w:t xml:space="preserve">,</w:t>
-      </w:r>
-      <w:r>
-        <w:t xml:space="preserve"> </w:t>
-      </w:r>
-      <w:r>
-        <w:rPr>
-          <w:rStyle w:val="VerbatimChar"/>
-        </w:rPr>
-        <w:t xml:space="preserve">crw</w:t>
-      </w:r>
-      <w:r>
-        <w:t xml:space="preserve">, or</w:t>
-      </w:r>
-      <w:r>
-        <w:t xml:space="preserve"> </w:t>
-      </w:r>
-      <w:r>
-        <w:rPr>
-          <w:rStyle w:val="VerbatimChar"/>
-        </w:rPr>
-        <w:t xml:space="preserve">mp</w:t>
-      </w:r>
-      <w:r>
-        <w:t xml:space="preserve">)</w:t>
-      </w:r>
-    </w:p>
-    <w:p>
-      <w:pPr>
-        <w:numPr>
-          <w:ilvl w:val="0"/>
-          <w:numId w:val="1002"/>
-        </w:numPr>
-        <w:pStyle w:val="Compact"/>
-      </w:pPr>
-      <w:r>
-        <w:rPr>
-          <w:rStyle w:val="VerbatimChar"/>
-        </w:rPr>
-        <w:t xml:space="preserve">time.step</w:t>
-      </w:r>
-      <w:r>
-        <w:t xml:space="preserve"> </w:t>
-      </w:r>
-      <w:r>
-        <w:t xml:space="preserve">the prediction time interval (expressed in hours)</w:t>
-      </w:r>
-    </w:p>
-    <w:p>
-      <w:pPr>
-        <w:pStyle w:val="FirstParagraph"/>
-      </w:pPr>
-      <w:r>
-        <w:t xml:space="preserve">The function first invokes an automated data processing stage where the data type and measurement error model(s) are determined, observation times are sorted and checked for duplicates, and a speed filter identifies potential extreme locations to be ignored by the SSM. The SSM is then fit to the processed data, with the user-specified process model and automatically selected measurement error model. The likelihood is optimized numerically using either of the standard R optimizers,</w:t>
-      </w:r>
-      <w:r>
-        <w:t xml:space="preserve"> </w:t>
-      </w:r>
-      <w:r>
-        <w:rPr>
-          <w:rStyle w:val="VerbatimChar"/>
-        </w:rPr>
-        <w:t xml:space="preserve">optim</w:t>
-      </w:r>
-      <w:r>
-        <w:t xml:space="preserve"> </w:t>
-      </w:r>
-      <w:r>
-        <w:t xml:space="preserve">or</w:t>
-      </w:r>
-      <w:r>
-        <w:t xml:space="preserve"> </w:t>
-      </w:r>
-      <w:r>
-        <w:rPr>
-          <w:rStyle w:val="VerbatimChar"/>
-        </w:rPr>
-        <w:t xml:space="preserve">nlminb</w:t>
-      </w:r>
-      <w:r>
-        <w:t xml:space="preserve">. The R package</w:t>
-      </w:r>
-      <w:r>
-        <w:t xml:space="preserve"> </w:t>
-      </w:r>
-      <w:r>
-        <w:rPr>
-          <w:rStyle w:val="VerbatimChar"/>
-        </w:rPr>
-        <w:t xml:space="preserve">TMB</w:t>
-      </w:r>
-      <w:r>
-        <w:t xml:space="preserve">, Template Model Builder</w:t>
-      </w:r>
-      <w:r>
-        <w:t xml:space="preserve"> </w:t>
-      </w:r>
-      <w:r>
-        <w:t xml:space="preserve">(Kristensen et al., 2016)</w:t>
-      </w:r>
-      <w:r>
-        <w:t xml:space="preserve">, is used to compute the gradient function in C++. A fit object is returned as a nested data frame, listing the individual animal id(s), basic convergence information and a list of model output including estimated parameters and states, processed data, and diagnostic information. A simple data frame of SSM fitted (location estimates corresponding to the observation times) or predicted values (locations predicted at regular</w:t>
-      </w:r>
-      <w:r>
-        <w:t xml:space="preserve"> </w:t>
-      </w:r>
-      <w:r>
-        <w:rPr>
-          <w:rStyle w:val="VerbatimChar"/>
-        </w:rPr>
-        <w:t xml:space="preserve">time.step</w:t>
-      </w:r>
-      <w:r>
-        <w:t xml:space="preserve"> </w:t>
-      </w:r>
-      <w:r>
-        <w:t xml:space="preserve">intervals) can be extracted using the</w:t>
-      </w:r>
-      <w:r>
-        <w:t xml:space="preserve"> </w:t>
-      </w:r>
-      <w:r>
-        <w:rPr>
-          <w:rStyle w:val="VerbatimChar"/>
-        </w:rPr>
-        <w:t xml:space="preserve">grab</w:t>
-      </w:r>
-      <w:r>
-        <w:t xml:space="preserve"> </w:t>
-      </w:r>
-      <w:r>
-        <w:t xml:space="preserve">function. Parameter estimates, AIC and other model fit information can be viewed using the</w:t>
-      </w:r>
-      <w:r>
-        <w:t xml:space="preserve"> </w:t>
-      </w:r>
-      <w:r>
-        <w:rPr>
-          <w:rStyle w:val="VerbatimChar"/>
-        </w:rPr>
-        <w:t xml:space="preserve">summary</w:t>
-      </w:r>
-      <w:r>
-        <w:t xml:space="preserve"> </w:t>
-      </w:r>
-      <w:r>
-        <w:t xml:space="preserve">function.</w:t>
-      </w:r>
-    </w:p>
     <w:bookmarkEnd w:id="28"/>
     <w:bookmarkStart w:id="29" w:name="behavioural-estimation---fit_ssm-fit_mpm"/>
     <w:p>
@@ -861,7 +861,13 @@
         <w:t xml:space="preserve">model = 'mp'</w:t>
       </w:r>
       <w:r>
-        <w:t xml:space="preserve">, which fits a continuous-time move persistence model in state-space form and thereby simultaneously estimates true locations and move persistence from the error-prone telemetry data. This approach is most appropriate for fitting to irregularly-timed and error-prone Argos data as both aspects are taken into account explicitly. The second is to use</w:t>
+        <w:t xml:space="preserve">, which fits a continuous-time move persistence model in state-space form and thereby simultaneously estimates true locations and move persistence from the error-prone telemetry data (Fig.</w:t>
+      </w:r>
+      <w:r>
+        <w:t xml:space="preserve"> </w:t>
+      </w:r>
+      <w:r>
+        <w:t xml:space="preserve">). This approach is most appropriate for fitting to irregularly-timed and error-prone Argos data as both aspects are taken into account explicitly. The second is to use</w:t>
       </w:r>
       <w:r>
         <w:t xml:space="preserve"> </w:t>
@@ -882,13 +888,13 @@
         <w:rPr>
           <w:rStyle w:val="VerbatimChar"/>
         </w:rPr>
-        <w:t xml:space="preserve">ssm_df</w:t>
-      </w:r>
-      <w:r>
-        <w:t xml:space="preserve"> </w:t>
-      </w:r>
-      <w:r>
-        <w:t xml:space="preserve">fit object. This approach is generally more appropriate when the data have minimal measurement error (e.g., GPS locations).</w:t>
+        <w:t xml:space="preserve">fit_ssm</w:t>
+      </w:r>
+      <w:r>
+        <w:t xml:space="preserve"> </w:t>
+      </w:r>
+      <w:r>
+        <w:t xml:space="preserve">model fit object. This approach is generally more appropriate when the data have minimal measurement error (e.g., GPS locations; see Application 3.2).</w:t>
       </w:r>
     </w:p>
     <w:bookmarkEnd w:id="29"/>
@@ -1243,7 +1249,13 @@
         <w:t xml:space="preserve"> </w:t>
       </w:r>
       <w:r>
-        <w:t xml:space="preserve">at medium or high resolution, but can also use tiled maps for finer-scale detail, via the</w:t>
+        <w:t xml:space="preserve">at medium or high resolution (Fig.</w:t>
+      </w:r>
+      <w:r>
+        <w:t xml:space="preserve"> </w:t>
+      </w:r>
+      <w:r>
+        <w:t xml:space="preserve">), but can also use tiled maps for finer-scale detail, via the</w:t>
       </w:r>
       <w:r>
         <w:t xml:space="preserve"> </w:t>
@@ -1315,13 +1327,7 @@
         <w:t xml:space="preserve"> </w:t>
       </w:r>
       <w:r>
-        <w:t xml:space="preserve">function (Fig.</w:t>
-      </w:r>
-      <w:r>
-        <w:t xml:space="preserve"> </w:t>
-      </w:r>
-      <w:r>
-        <w:t xml:space="preserve">). See code in SI for examples.</w:t>
+        <w:t xml:space="preserve">function. See code in SI for examples.</w:t>
       </w:r>
     </w:p>
     <w:p>

</xml_diff>

<commit_message>
finalise supp mat; start abstract
</commit_message>
<xml_diff>
--- a/paper_sections/full_document.docx
+++ b/paper_sections/full_document.docx
@@ -137,18 +137,12 @@
         <w:t xml:space="preserve"> </w:t>
       </w:r>
       <w:r>
-        <w:t xml:space="preserve">(Kays et al., 2015)</w:t>
-      </w:r>
-      <w:r>
         <w:t xml:space="preserve">. In addition, the sophistication and precision of current sensor technology now enables the use of tagged animals to collect in situ environmental information that compliments data collected from traditional Earth observing platforms</w:t>
       </w:r>
       <w:r>
         <w:t xml:space="preserve"> </w:t>
       </w:r>
       <w:r>
-        <w:t xml:space="preserve">(McMahon et al., 2021)</w:t>
-      </w:r>
-      <w:r>
         <w:t xml:space="preserve">. However, in each of these applications, common issues with tracking data such as irregularly timed measurements, sensor biases and location measurement errors must be overcome. Underlying animal movement processes must also be adequately characterised before robust inferences can be made about where animals are and what they are doing when they record or transmit information.</w:t>
       </w:r>
     </w:p>
@@ -161,9 +155,6 @@
       </w:r>
       <w:r>
         <w:t xml:space="preserve"> </w:t>
-      </w:r>
-      <w:r>
-        <w:t xml:space="preserve">(Patterson et al., 2008)</w:t>
       </w:r>
       <w:r>
         <w:t xml:space="preserve">. Within this framework, an animal’s true location and/or behaviour in the wild are unobserved states, while measurements recorded by animal-borne sensors provide noisy observations. The SSM comprises both a movement process model (e.g., a correlated random walk) and a measurement model that are fit to animal tracks to estimate true location and behaviour states, thereby separating ecologically-meaningful signals from the noise of sensor measurements.</w:t>
@@ -214,52 +205,34 @@
         <w:t xml:space="preserve"> </w:t>
       </w:r>
       <w:r>
-        <w:t xml:space="preserve">(R Core Team, 2021)</w:t>
-      </w:r>
-      <w:r>
         <w:t xml:space="preserve">. This package has two aims: (1) to be a simple and fast implementation of SSMs to quality control error-prone animal location data</w:t>
       </w:r>
       <w:r>
         <w:t xml:space="preserve"> </w:t>
       </w:r>
       <w:r>
-        <w:t xml:space="preserve">(Jonsen et al., 2020)</w:t>
-      </w:r>
-      <w:r>
         <w:t xml:space="preserve">; and (2) for inference of changes in behaviour along animal tracks</w:t>
       </w:r>
       <w:r>
         <w:t xml:space="preserve"> </w:t>
       </w:r>
       <w:r>
-        <w:t xml:space="preserve">(Jonsen et al., 2019)</w:t>
-      </w:r>
-      <w:r>
         <w:t xml:space="preserve">. Although several implementations of SSMs for animal movement data exist, e.g. bsam</w:t>
       </w:r>
       <w:r>
         <w:t xml:space="preserve"> </w:t>
       </w:r>
       <w:r>
-        <w:t xml:space="preserve">(I. Jonsen et al., 2005)</w:t>
-      </w:r>
-      <w:r>
         <w:t xml:space="preserve">, crawl</w:t>
       </w:r>
       <w:r>
         <w:t xml:space="preserve"> </w:t>
       </w:r>
       <w:r>
-        <w:t xml:space="preserve">(Johnson et al., 2008)</w:t>
-      </w:r>
-      <w:r>
         <w:t xml:space="preserve">, and ctmm</w:t>
       </w:r>
       <w:r>
         <w:t xml:space="preserve"> </w:t>
-      </w:r>
-      <w:r>
-        <w:t xml:space="preserve">(Calabrese et al., 2016)</w:t>
       </w:r>
       <w:r>
         <w:t xml:space="preserve">, their broad utility can be hampered by their technical complexity.</w:t>
@@ -466,19 +439,16 @@
         <w:t xml:space="preserve"> </w:t>
       </w:r>
       <w:r>
-        <w:t xml:space="preserve">Fig.</w:t>
-      </w:r>
-      <w:r>
-        <w:t xml:space="preserve"> </w:t>
-      </w:r>
-      <w:r>
-        <w:t xml:space="preserve">). The type of location data is automatically detected from the location quality classes that are typical of Argos data and that can be added by the researcher for other data types (. Based on the location quality classes and optional information on measurement errors contained in the data, an appropriate measurement error model is selected for each observation</w:t>
-      </w:r>
-      <w:r>
-        <w:t xml:space="preserve"> </w:t>
-      </w:r>
-      <w:r>
-        <w:t xml:space="preserve">(Jonsen et al., 2020)</w:t>
+        <w:t xml:space="preserve">(Fig.</w:t>
+      </w:r>
+      <w:r>
+        <w:t xml:space="preserve"> </w:t>
+      </w:r>
+      <w:r>
+        <w:t xml:space="preserve">). The type of location data is automatically detected from the location quality classes that are typical of Argos data and that can be added by the researcher for other data types. Based on the location quality classes and optional information on measurement errors contained in the data, an appropriate measurement error model is selected for each observation</w:t>
+      </w:r>
+      <w:r>
+        <w:t xml:space="preserve"> </w:t>
       </w:r>
       <w:r>
         <w:t xml:space="preserve">. Fits to single versus multiple individuals are handled automatically, with sequential SSM fits occurring in the latter case. No hierarchical or pooled estimation among individuals is currently available.</w:t>
@@ -654,9 +624,6 @@
       </w:r>
       <w:r>
         <w:t xml:space="preserve"> </w:t>
-      </w:r>
-      <w:r>
-        <w:t xml:space="preserve">(Kristensen et al., 2016)</w:t>
       </w:r>
       <w:r>
         <w:t xml:space="preserve">, is used to compute the gradient function in C++. A fit object is returned as a nested data frame, listing the individual animal id(s), basic convergence information and a list of model output including estimated parameters and states, processed data, and diagnostic information. A simple data frame of SSM fitted (location estimates corresponding to the observation times) or predicted values (locations predicted at regular</w:t>
@@ -816,9 +783,6 @@
         <w:t xml:space="preserve"> </w:t>
       </w:r>
       <w:r>
-        <w:t xml:space="preserve">Jonsen et al. (2019)</w:t>
-      </w:r>
-      <w:r>
         <w:t xml:space="preserve">. There are two approaches in</w:t>
       </w:r>
       <w:r>
@@ -966,9 +930,6 @@
         <w:t xml:space="preserve"> </w:t>
       </w:r>
       <w:r>
-        <w:t xml:space="preserve">(Thygesen et al., 2017)</w:t>
-      </w:r>
-      <w:r>
         <w:t xml:space="preserve">. The</w:t>
       </w:r>
       <w:r>
@@ -1020,9 +981,6 @@
         <w:t xml:space="preserve"> </w:t>
       </w:r>
       <w:r>
-        <w:t xml:space="preserve">(Kristensen et al., 2016)</w:t>
-      </w:r>
-      <w:r>
         <w:t xml:space="preserve">. A set of residuals are calculated for the</w:t>
       </w:r>
       <w:r>
@@ -1243,9 +1201,6 @@
         <w:t xml:space="preserve"> </w:t>
       </w:r>
       <w:r>
-        <w:t xml:space="preserve">(South, 2022)</w:t>
-      </w:r>
-      <w:r>
         <w:t xml:space="preserve"> </w:t>
       </w:r>
       <w:r>
@@ -1270,9 +1225,6 @@
         <w:t xml:space="preserve"> </w:t>
       </w:r>
       <w:r>
-        <w:t xml:space="preserve">(Dunnington, 2019)</w:t>
-      </w:r>
-      <w:r>
         <w:t xml:space="preserve"> </w:t>
       </w:r>
       <w:r>
@@ -1291,9 +1243,6 @@
         <w:t xml:space="preserve"> </w:t>
       </w:r>
       <w:r>
-        <w:t xml:space="preserve">(Dunnington, 2021)</w:t>
-      </w:r>
-      <w:r>
         <w:t xml:space="preserve"> </w:t>
       </w:r>
       <w:r>
@@ -1371,9 +1320,6 @@
         <w:t xml:space="preserve"> </w:t>
       </w:r>
       <w:r>
-        <w:t xml:space="preserve">(Wickham, 2016)</w:t>
-      </w:r>
-      <w:r>
         <w:t xml:space="preserve">, with multi-panel plots also using the</w:t>
       </w:r>
       <w:r>
@@ -1393,9 +1339,6 @@
       </w:r>
       <w:r>
         <w:t xml:space="preserve"> </w:t>
-      </w:r>
-      <w:r>
-        <w:t xml:space="preserve">(Pedersen, 2020)</w:t>
       </w:r>
       <w:r>
         <w:t xml:space="preserve">, and generally can be modified through additive calls in the usual</w:t>
@@ -1470,9 +1413,6 @@
         <w:t xml:space="preserve"> </w:t>
       </w:r>
       <w:r>
-        <w:t xml:space="preserve">(Michelot et al., 2017)</w:t>
-      </w:r>
-      <w:r>
         <w:t xml:space="preserve">. The</w:t>
       </w:r>
       <w:r>
@@ -1541,9 +1481,6 @@
         <w:t xml:space="preserve"> </w:t>
       </w:r>
       <w:r>
-        <w:t xml:space="preserve">(Aarts et al., 2012)</w:t>
-      </w:r>
-      <w:r>
         <w:t xml:space="preserve"> </w:t>
       </w:r>
       <w:r>
@@ -1571,9 +1508,6 @@
         <w:t xml:space="preserve"> </w:t>
       </w:r>
       <w:r>
-        <w:t xml:space="preserve">(Raymond et al., 2015)</w:t>
-      </w:r>
-      <w:r>
         <w:t xml:space="preserve">. The</w:t>
       </w:r>
       <w:r>
@@ -1610,9 +1544,6 @@
         <w:t xml:space="preserve"> </w:t>
       </w:r>
       <w:r>
-        <w:t xml:space="preserve">(Preisler et al., 2013)</w:t>
-      </w:r>
-      <w:r>
         <w:t xml:space="preserve">, using included gradient rasters and the</w:t>
       </w:r>
       <w:r>
@@ -1657,9 +1588,6 @@
         <w:t xml:space="preserve"> </w:t>
       </w:r>
       <w:r>
-        <w:t xml:space="preserve">(S. J. Phillips et al., 2009)</w:t>
-      </w:r>
-      <w:r>
         <w:t xml:space="preserve">, and so the</w:t>
       </w:r>
       <w:r>
@@ -1712,9 +1640,6 @@
       </w:r>
       <w:r>
         <w:t xml:space="preserve"> </w:t>
-      </w:r>
-      <w:r>
-        <w:t xml:space="preserve">Hazen et al. (2017)</w:t>
       </w:r>
       <w:r>
         <w:t xml:space="preserve">. The the quantile of flag values to be retain is specified via the</w:t>
@@ -1858,9 +1783,6 @@
         <w:t xml:space="preserve"> </w:t>
       </w:r>
       <w:r>
-        <w:t xml:space="preserve">(London, 2020)</w:t>
-      </w:r>
-      <w:r>
         <w:t xml:space="preserve"> </w:t>
       </w:r>
       <w:r>
@@ -1868,9 +1790,6 @@
       </w:r>
       <w:r>
         <w:t xml:space="preserve"> </w:t>
-      </w:r>
-      <w:r>
-        <w:t xml:space="preserve">(Jan et al., 2014)</w:t>
       </w:r>
       <w:r>
         <w:t xml:space="preserve">. The</w:t>
@@ -2383,16 +2302,13 @@
         <w:t xml:space="preserve">Eudyptula minor</w:t>
       </w:r>
       <w:r>
-        <w:t xml:space="preserve">) tracks of daily foraging trips during the chick-rearing period from Montague Island, NSW, Australia (described in</w:t>
-      </w:r>
-      <w:r>
-        <w:t xml:space="preserve"> </w:t>
-      </w:r>
-      <w:r>
-        <w:t xml:space="preserve">L. Phillips et al. (2021)</w:t>
-      </w:r>
-      <w:r>
-        <w:t xml:space="preserve">). The data are temporally irregular GPS locations, with high frequency sampling (mean 15 s) intermittently disrupted by the birds’ diving behaviour, and are assumed to have minimal measurement error. We fitted the</w:t>
+        <w:t xml:space="preserve">) tracks of daily foraging trips during the chick-rearing period from Montague Island, NSW, Australia</w:t>
+      </w:r>
+      <w:r>
+        <w:t xml:space="preserve"> </w:t>
+      </w:r>
+      <w:r>
+        <w:t xml:space="preserve">. The data are temporally irregular GPS locations, with high frequency sampling (mean 15 s) intermittently disrupted by the birds’ diving behaviour, and are assumed to have minimal measurement error. We fitted the</w:t>
       </w:r>
       <w:r>
         <w:t xml:space="preserve"> </w:t>
@@ -2485,19 +2401,16 @@
         <w:t xml:space="preserve"> </w:t>
       </w:r>
       <w:r>
-        <w:t xml:space="preserve">estimates with prey capture events inferred from accelerometry data (see</w:t>
-      </w:r>
-      <w:r>
-        <w:t xml:space="preserve"> </w:t>
-      </w:r>
-      <w:r>
-        <w:t xml:space="preserve">Carroll et al. (2014)</w:t>
-      </w:r>
-      <w:r>
-        <w:t xml:space="preserve"> </w:t>
-      </w:r>
-      <w:r>
-        <w:t xml:space="preserve">for details) to ascertain whether reduced</w:t>
+        <w:t xml:space="preserve">estimates with prey capture events inferred from accelerometry data</w:t>
+      </w:r>
+      <w:r>
+        <w:t xml:space="preserve"> </w:t>
+      </w:r>
+      <w:r>
+        <w:t xml:space="preserve"> </w:t>
+      </w:r>
+      <w:r>
+        <w:t xml:space="preserve">to ascertain whether reduced</w:t>
       </w:r>
       <w:r>
         <w:t xml:space="preserve"> </w:t>
@@ -2521,6 +2434,29 @@
       </w:r>
       <w:r>
         <w:t xml:space="preserve">is indicative of active foraging by these penguins.</w:t>
+      </w:r>
+    </w:p>
+    <w:p>
+      <w:pPr>
+        <w:pStyle w:val="BodyText"/>
+      </w:pPr>
+      <w:r>
+        <w:t xml:space="preserve">We provide an extra application to illustrate how move persistence can be inferred from Argos data using</w:t>
+      </w:r>
+      <w:r>
+        <w:t xml:space="preserve"> </w:t>
+      </w:r>
+      <w:r>
+        <w:rPr>
+          <w:rStyle w:val="VerbatimChar"/>
+        </w:rPr>
+        <w:t xml:space="preserve">fit_ssm()</w:t>
+      </w:r>
+      <w:r>
+        <w:t xml:space="preserve"> </w:t>
+      </w:r>
+      <w:r>
+        <w:t xml:space="preserve">(Appendix S4).</w:t>
       </w:r>
     </w:p>
     <w:p>
@@ -2685,9 +2621,6 @@
         <w:t xml:space="preserve"> </w:t>
       </w:r>
       <w:r>
-        <w:t xml:space="preserve">(Carroll et al., 2017)</w:t>
-      </w:r>
-      <w:r>
         <w:t xml:space="preserve">.</w:t>
       </w:r>
     </w:p>
@@ -2746,13 +2679,10 @@
         <w:t xml:space="preserve">Pagophilus groenlandicus</w:t>
       </w:r>
       <w:r>
-        <w:t xml:space="preserve">) tracked from the Gulf of St Lawrence, Canada, and described in</w:t>
-      </w:r>
-      <w:r>
-        <w:t xml:space="preserve"> </w:t>
-      </w:r>
-      <w:r>
-        <w:t xml:space="preserve">Grecian et al. (2022)</w:t>
+        <w:t xml:space="preserve">) tracked from the Gulf of St Lawrence, Canada, and</w:t>
+      </w:r>
+      <w:r>
+        <w:t xml:space="preserve"> </w:t>
       </w:r>
       <w:r>
         <w:t xml:space="preserve">. The data are temporally irregular Argos locations including error ellipse information. We fit the</w:t>
@@ -2994,7 +2924,7 @@
     </w:p>
     <w:bookmarkEnd w:id="46"/>
     <w:bookmarkEnd w:id="47"/>
-    <w:bookmarkStart w:id="50" w:name="conclusions"/>
+    <w:bookmarkStart w:id="49" w:name="conclusions"/>
     <w:p>
       <w:pPr>
         <w:pStyle w:val="Heading1"/>
@@ -3027,9 +2957,6 @@
       </w:r>
       <w:r>
         <w:t xml:space="preserve"> </w:t>
-      </w:r>
-      <w:r>
-        <w:t xml:space="preserve">(McMahon et al., 2021)</w:t>
       </w:r>
       <w:r>
         <w:t xml:space="preserve">.</w:t>
@@ -3071,22 +2998,13 @@
         <w:t xml:space="preserve"> </w:t>
       </w:r>
       <w:r>
-        <w:t xml:space="preserve">knowledge or decisions about the kind or number of behavioural states potentially hidden within the data. Subsequent analysis could entail use of a hidden Markov model to infer potential drivers of observed movements (e.g.,</w:t>
-      </w:r>
-      <w:r>
-        <w:t xml:space="preserve"> </w:t>
-      </w:r>
-      <w:r>
-        <w:t xml:space="preserve">Michelot et al. (2016)</w:t>
-      </w:r>
-      <w:r>
-        <w:t xml:space="preserve">;</w:t>
-      </w:r>
-      <w:r>
-        <w:t xml:space="preserve">McClintock &amp; Michelot (2018)</w:t>
-      </w:r>
-      <w:r>
-        <w:t xml:space="preserve">). Alternatively, move persistence - covariate relationships among multiple individuals can be inferred rapidly in a mixed-effects model framework using the</w:t>
+        <w:t xml:space="preserve">knowledge or decisions about the kind or number of behavioural states potentially hidden within the data. Subsequent analysis could entail use of a hidden Markov model to infer potential drivers of observed movements</w:t>
+      </w:r>
+      <w:r>
+        <w:t xml:space="preserve"> </w:t>
+      </w:r>
+      <w:r>
+        <w:t xml:space="preserve">. Alternatively, move persistence - covariate relationships among multiple individuals can be inferred rapidly in a mixed-effects model framework using the</w:t>
       </w:r>
       <w:r>
         <w:t xml:space="preserve"> </w:t>
@@ -3101,52 +3019,38 @@
         <w:t xml:space="preserve"> </w:t>
       </w:r>
       <w:r>
-        <w:t xml:space="preserve">package (</w:t>
-      </w:r>
-      <w:r>
-        <w:t xml:space="preserve">Jonsen et al. (2019)</w:t>
-      </w:r>
-      <w:r>
-        <w:t xml:space="preserve">;</w:t>
-      </w:r>
-      <w:r>
-        <w:t xml:space="preserve"> </w:t>
+        <w:t xml:space="preserve">package</w:t>
+      </w:r>
+      <w:r>
+        <w:t xml:space="preserve"> </w:t>
+      </w:r>
+      <w:r>
+        <w:t xml:space="preserve">.</w:t>
+      </w:r>
+    </w:p>
+    <w:p>
+      <w:pPr>
+        <w:pStyle w:val="BodyText"/>
+      </w:pPr>
+      <w:r>
+        <w:t xml:space="preserve">The</w:t>
+      </w:r>
+      <w:r>
+        <w:t xml:space="preserve"> </w:t>
+      </w:r>
+      <w:r>
+        <w:rPr>
+          <w:rStyle w:val="VerbatimChar"/>
+        </w:rPr>
+        <w:t xml:space="preserve">foieGras</w:t>
+      </w:r>
+      <w:r>
+        <w:t xml:space="preserve"> </w:t>
+      </w:r>
+      <w:r>
+        <w:t xml:space="preserve">package will undergo further development, expanding the range of available SSM’s via new movement process models and/or enhanced measurement models for other electronic tracking data types. Additionally, we will seek to enhance integration with other R packages for processing and analysis of animal movement data, where feasible. Feedback from users is invaluable and encouraged. Users may submit bug reports and enhancement suggestions via the foieGras GitHub issues page (</w:t>
       </w:r>
       <w:hyperlink r:id="rId48">
-        <w:r>
-          <w:rPr>
-            <w:rStyle w:val="Hyperlink"/>
-          </w:rPr>
-          <w:t xml:space="preserve">https://github.com/ianjonsen/mpmm</w:t>
-        </w:r>
-      </w:hyperlink>
-      <w:r>
-        <w:t xml:space="preserve">).</w:t>
-      </w:r>
-    </w:p>
-    <w:p>
-      <w:pPr>
-        <w:pStyle w:val="BodyText"/>
-      </w:pPr>
-      <w:r>
-        <w:t xml:space="preserve">The</w:t>
-      </w:r>
-      <w:r>
-        <w:t xml:space="preserve"> </w:t>
-      </w:r>
-      <w:r>
-        <w:rPr>
-          <w:rStyle w:val="VerbatimChar"/>
-        </w:rPr>
-        <w:t xml:space="preserve">foieGras</w:t>
-      </w:r>
-      <w:r>
-        <w:t xml:space="preserve"> </w:t>
-      </w:r>
-      <w:r>
-        <w:t xml:space="preserve">package will undergo further development, expanding the range of available SSM’s via new movement process models and/or enhanced measurement models for other electronic tracking data types. Additionally, we will seek to enhance integration with other R packages for processing and analysis of animal movement data, where feasible. Feedback from users is invaluable and encouraged. Users may submit bug reports and enhancement suggestions via the foieGras GitHub issues page (</w:t>
-      </w:r>
-      <w:hyperlink r:id="rId49">
         <w:r>
           <w:rPr>
             <w:rStyle w:val="Hyperlink"/>
@@ -3158,14 +3062,44 @@
         <w:t xml:space="preserve">). More general feedback is always welcome by contacting the lead author directly.</w:t>
       </w:r>
     </w:p>
+    <w:bookmarkEnd w:id="49"/>
+    <w:bookmarkStart w:id="50" w:name="acknowledgements"/>
+    <w:p>
+      <w:pPr>
+        <w:pStyle w:val="Heading1"/>
+      </w:pPr>
+      <w:r>
+        <w:t xml:space="preserve">Acknowledgements</w:t>
+      </w:r>
+    </w:p>
+    <w:p>
+      <w:pPr>
+        <w:pStyle w:val="FirstParagraph"/>
+      </w:pPr>
+      <w:r>
+        <w:t xml:space="preserve">We thank Marie Auger-Méthé for contributing original code to the movement persistence models. IDJ acknowledges support from a Macquarie University co-Funded Fellowship and from partners: the US Office of Naval Research, Marine Mammal Program (grant N00014-18-1-2405); the Integrated Marine Observing System (IMOS); Taronga Conservation Society; the Ocean Tracking Network; Birds Canada; and Innovasea/VEMCO. TAP was supported by CSIRO Oceans &amp; Atmosphere internal research funding scheme. The Integrated Marine Observing System (IMOS) supported seal fieldwork. IMOS is a national collaborative research infrastructure, supported by the Australian Government and operated by a consortium of institutions as an unincorporated joint venture, with the University of Tasmania as Lead Agent. Field work at Illes Kerguelen was conducted as part of the IPEV programme N</w:t>
+      </w:r>
+      <w:r>
+        <w:rPr>
+          <w:vertAlign w:val="superscript"/>
+        </w:rPr>
+        <w:t xml:space="preserve">o</w:t>
+      </w:r>
+      <w:r>
+        <w:t xml:space="preserve"> </w:t>
+      </w:r>
+      <w:r>
+        <w:t xml:space="preserve">109 (PI H. WEIMERSKIRCH) and of the SNO-MEMO programme (PI C. GUINET) in collaboration with IMOS. CTD tags were partly funded by CNES-TOSCA and IMOS. Little penguin fieldwork was supported by an Australian Research Council Linkage grant to IDJ, GC and RGH (LP160100162). Harp seal fieldwork was funded by Fisheries and Oceans Canada, a bursary from Department for Business, Energy and Industrial Strategy (BEIS) administered by the NERC Arctic Office, and the ARISE project (NE/P006035/1 and NE/P00623X/1), part of the Changing Arctic Ocean programme jointly funded by the UKRI Natural Environment Research Council (NERC) and the German Federal Ministry of Education and Research (BMBF). All animal tagging procedures approved and executed under the Animal Ethics Committee guidelines of the University of Tasmania (elephant seals), Macquarie University (little penguins), and University of St Andrews (harp seals).</w:t>
+      </w:r>
+    </w:p>
     <w:bookmarkEnd w:id="50"/>
-    <w:bookmarkStart w:id="51" w:name="acknowledgements"/>
+    <w:bookmarkStart w:id="51" w:name="authors-contributions"/>
     <w:p>
       <w:pPr>
         <w:pStyle w:val="Heading1"/>
       </w:pPr>
       <w:r>
-        <w:t xml:space="preserve">Acknowledgements</w:t>
+        <w:t xml:space="preserve">Author’s Contributions</w:t>
       </w:r>
     </w:p>
     <w:p>
@@ -3173,42 +3107,17 @@
         <w:pStyle w:val="FirstParagraph"/>
       </w:pPr>
       <w:r>
-        <w:t xml:space="preserve">We thank Marie Auger-Méthé for contributing original code to the movement persistence models. IDJ acknowledges support from a Macquarie University co-Funded Fellowship and from partners: the US Office of Naval Research, Marine Mammal Program (grant N00014-18-1-2405); the Integrated Marine Observing System (IMOS); Taronga Conservation Society; the Ocean Tracking Network; Birds Canada; and Innovasea/VEMCO. TAP was supported by CSIRO Oceans &amp; Atmosphere internal research funding scheme. The Integrated Marine Observing System (IMOS) supported seal fieldwork. IMOS is a national collaborative research infrastructure, supported by the Australian Government and operated by a consortium of institutions as an unincorporated joint venture, with the University of Tasmania as Lead Agent. Field work at Illes Kerguelen was conducted as part of the IPEV programme N</w:t>
-      </w:r>
-      <w:r>
-        <w:rPr>
-          <w:vertAlign w:val="superscript"/>
-        </w:rPr>
-        <w:t xml:space="preserve">o</w:t>
-      </w:r>
-      <w:r>
-        <w:t xml:space="preserve"> </w:t>
-      </w:r>
-      <w:r>
-        <w:t xml:space="preserve">109 (PI H. WEIMERSKIRCH) and of the SNO-MEMO programme (PI C. GUINET) in collaboration with IMOS. CTD tags were partly funded by CNES-TOSCA and IMOS. Little penguin fieldwork was supported by an Australian Research Council Linkage grant to IDJ, GC and RGH (LP160100162). All animal tagging procedures approved and executed under the Animal Ethics Committee guidelines of the University of Tasmania (elephant seals), Macquarie University (little penguins), and</w:t>
-      </w:r>
-      <w:r>
-        <w:t xml:space="preserve"> </w:t>
-      </w:r>
-      <w:r>
-        <w:rPr>
-          <w:bCs/>
-          <w:b/>
-        </w:rPr>
-        <w:t xml:space="preserve">… University (harp seals) - JAMES, need input here</w:t>
-      </w:r>
-      <w:r>
-        <w:t xml:space="preserve">.</w:t>
+        <w:t xml:space="preserve">IDJ developed the R package; WJG contributed harp seal data and to the R package; LP, GC, and RGH contributed little penguin data; CRM, RGH and MAH contributed Southern elephant seal data; IDJ and TAP developed the state-space models; IDJ wrote an initial draft of the manuscript with contributions from WJG; all authors contributed to the final manuscript.</w:t>
       </w:r>
     </w:p>
     <w:bookmarkEnd w:id="51"/>
-    <w:bookmarkStart w:id="52" w:name="authors-contributions"/>
+    <w:bookmarkStart w:id="54" w:name="data-accessibility"/>
     <w:p>
       <w:pPr>
         <w:pStyle w:val="Heading1"/>
       </w:pPr>
       <w:r>
-        <w:t xml:space="preserve">Author’s Contributions</w:t>
+        <w:t xml:space="preserve">Data Accessibility</w:t>
       </w:r>
     </w:p>
     <w:p>
@@ -3216,24 +3125,6 @@
         <w:pStyle w:val="FirstParagraph"/>
       </w:pPr>
       <w:r>
-        <w:t xml:space="preserve">IDJ developed the R package; WJG contributed harp seal data and to the R package; LP, GC, and RGH contributed little penguin data; CRM, RGH and MAH contributed Southern elephant seal data; IDJ and TAP developed the state-space models; IDJ wrote an initial draft of the manuscript with contributions from WJG; all authors contributed to the final manuscript.</w:t>
-      </w:r>
-    </w:p>
-    <w:bookmarkEnd w:id="52"/>
-    <w:bookmarkStart w:id="55" w:name="data-accessibility"/>
-    <w:p>
-      <w:pPr>
-        <w:pStyle w:val="Heading1"/>
-      </w:pPr>
-      <w:r>
-        <w:t xml:space="preserve">Data Accessibility</w:t>
-      </w:r>
-    </w:p>
-    <w:p>
-      <w:pPr>
-        <w:pStyle w:val="FirstParagraph"/>
-      </w:pPr>
-      <w:r>
         <w:t xml:space="preserve">All code and data used here are provided in the</w:t>
       </w:r>
       <w:r>
@@ -3254,7 +3145,7 @@
       <w:r>
         <w:t xml:space="preserve"> </w:t>
       </w:r>
-      <w:hyperlink r:id="rId53">
+      <w:hyperlink r:id="rId52">
         <w:r>
           <w:rPr>
             <w:rStyle w:val="Hyperlink"/>
@@ -3268,7 +3159,7 @@
       <w:r>
         <w:t xml:space="preserve"> </w:t>
       </w:r>
-      <w:hyperlink r:id="rId54">
+      <w:hyperlink r:id="rId53">
         <w:r>
           <w:rPr>
             <w:rStyle w:val="Hyperlink"/>
@@ -3301,8 +3192,8 @@
         <w:t xml:space="preserve">, however, we recommend users upgrade to the latest R-universe version for full access to the functionality presented here.</w:t>
       </w:r>
     </w:p>
-    <w:bookmarkEnd w:id="55"/>
-    <w:bookmarkStart w:id="56" w:name="orcid"/>
+    <w:bookmarkEnd w:id="54"/>
+    <w:bookmarkStart w:id="55" w:name="orcid"/>
     <w:p>
       <w:pPr>
         <w:pStyle w:val="Heading1"/>
@@ -3417,1379 +3308,17 @@
         <w:t xml:space="preserve"> </w:t>
       </w:r>
     </w:p>
+    <w:bookmarkEnd w:id="55"/>
+    <w:bookmarkStart w:id="56" w:name="references"/>
+    <w:p>
+      <w:pPr>
+        <w:pStyle w:val="Heading1"/>
+      </w:pPr>
+      <w:r>
+        <w:t xml:space="preserve">References</w:t>
+      </w:r>
+    </w:p>
     <w:bookmarkEnd w:id="56"/>
-    <w:bookmarkStart w:id="101" w:name="references"/>
-    <w:p>
-      <w:pPr>
-        <w:pStyle w:val="Heading1"/>
-      </w:pPr>
-      <w:r>
-        <w:t xml:space="preserve">References</w:t>
-      </w:r>
-    </w:p>
-    <w:bookmarkStart w:id="100" w:name="refs"/>
-    <w:bookmarkStart w:id="58" w:name="ref-Aarts:2012"/>
-    <w:p>
-      <w:pPr>
-        <w:pStyle w:val="Bibliography"/>
-      </w:pPr>
-      <w:r>
-        <w:t xml:space="preserve">Aarts, G., Fieberg, J., &amp; Matthiopoulos, J. (2012).</w:t>
-      </w:r>
-      <w:r>
-        <w:t xml:space="preserve"> </w:t>
-      </w:r>
-      <w:r>
-        <w:t xml:space="preserve">Comparative interpretation of count, presence–absence and point methods for species distribution models</w:t>
-      </w:r>
-      <w:r>
-        <w:t xml:space="preserve">.</w:t>
-      </w:r>
-      <w:r>
-        <w:t xml:space="preserve"> </w:t>
-      </w:r>
-      <w:r>
-        <w:rPr>
-          <w:iCs/>
-          <w:i/>
-        </w:rPr>
-        <w:t xml:space="preserve">Methods in Ecology and Evolution</w:t>
-      </w:r>
-      <w:r>
-        <w:t xml:space="preserve">,</w:t>
-      </w:r>
-      <w:r>
-        <w:t xml:space="preserve"> </w:t>
-      </w:r>
-      <w:r>
-        <w:rPr>
-          <w:iCs/>
-          <w:i/>
-        </w:rPr>
-        <w:t xml:space="preserve">3</w:t>
-      </w:r>
-      <w:r>
-        <w:t xml:space="preserve">(1), 177–187.</w:t>
-      </w:r>
-      <w:r>
-        <w:t xml:space="preserve"> </w:t>
-      </w:r>
-      <w:hyperlink r:id="rId57">
-        <w:r>
-          <w:rPr>
-            <w:rStyle w:val="Hyperlink"/>
-          </w:rPr>
-          <w:t xml:space="preserve">https://doi.org/10.1111/j.2041-210x.2011.00141.x</w:t>
-        </w:r>
-      </w:hyperlink>
-    </w:p>
-    <w:bookmarkEnd w:id="58"/>
-    <w:bookmarkStart w:id="59" w:name="ref-Auger-Methe:2017"/>
-    <w:p>
-      <w:pPr>
-        <w:pStyle w:val="Bibliography"/>
-      </w:pPr>
-      <w:r>
-        <w:t xml:space="preserve">Auger-Méthé, M., Albertsen, C. M., Jonsen, I. D., Derocher, A. E., Lidgard, D. C., Studholme, K. R., Bowen, W. D., Crossin, G. T., &amp; Flemming, J. M. (2017). Spatiotemporal modelling of marine movement data using</w:t>
-      </w:r>
-      <w:r>
-        <w:t xml:space="preserve"> </w:t>
-      </w:r>
-      <w:r>
-        <w:t xml:space="preserve">T</w:t>
-      </w:r>
-      <w:r>
-        <w:t xml:space="preserve">emplate</w:t>
-      </w:r>
-      <w:r>
-        <w:t xml:space="preserve"> </w:t>
-      </w:r>
-      <w:r>
-        <w:t xml:space="preserve">M</w:t>
-      </w:r>
-      <w:r>
-        <w:t xml:space="preserve">odel</w:t>
-      </w:r>
-      <w:r>
-        <w:t xml:space="preserve"> </w:t>
-      </w:r>
-      <w:r>
-        <w:t xml:space="preserve">B</w:t>
-      </w:r>
-      <w:r>
-        <w:t xml:space="preserve">uilder (</w:t>
-      </w:r>
-      <w:r>
-        <w:t xml:space="preserve">TMB</w:t>
-      </w:r>
-      <w:r>
-        <w:t xml:space="preserve">).</w:t>
-      </w:r>
-      <w:r>
-        <w:t xml:space="preserve"> </w:t>
-      </w:r>
-      <w:r>
-        <w:rPr>
-          <w:iCs/>
-          <w:i/>
-        </w:rPr>
-        <w:t xml:space="preserve">Marine Ecology Progress Series</w:t>
-      </w:r>
-      <w:r>
-        <w:t xml:space="preserve">,</w:t>
-      </w:r>
-      <w:r>
-        <w:t xml:space="preserve"> </w:t>
-      </w:r>
-      <w:r>
-        <w:rPr>
-          <w:iCs/>
-          <w:i/>
-        </w:rPr>
-        <w:t xml:space="preserve">565</w:t>
-      </w:r>
-      <w:r>
-        <w:t xml:space="preserve">, 237–249.</w:t>
-      </w:r>
-    </w:p>
-    <w:bookmarkEnd w:id="59"/>
-    <w:bookmarkStart w:id="60" w:name="ref-Calabrese:2016"/>
-    <w:p>
-      <w:pPr>
-        <w:pStyle w:val="Bibliography"/>
-      </w:pPr>
-      <w:r>
-        <w:t xml:space="preserve">Calabrese, J. M., Fleming, C. H., &amp; Gurarie, E. (2016). Ctmm: An</w:t>
-      </w:r>
-      <w:r>
-        <w:t xml:space="preserve"> </w:t>
-      </w:r>
-      <w:r>
-        <w:t xml:space="preserve">R</w:t>
-      </w:r>
-      <w:r>
-        <w:t xml:space="preserve"> </w:t>
-      </w:r>
-      <w:r>
-        <w:t xml:space="preserve">package for analyzing animal relocation data as a continuous-time stochastic process.</w:t>
-      </w:r>
-      <w:r>
-        <w:t xml:space="preserve"> </w:t>
-      </w:r>
-      <w:r>
-        <w:rPr>
-          <w:iCs/>
-          <w:i/>
-        </w:rPr>
-        <w:t xml:space="preserve">Methods in Ecology and Evolution</w:t>
-      </w:r>
-      <w:r>
-        <w:t xml:space="preserve">,</w:t>
-      </w:r>
-      <w:r>
-        <w:t xml:space="preserve"> </w:t>
-      </w:r>
-      <w:r>
-        <w:rPr>
-          <w:iCs/>
-          <w:i/>
-        </w:rPr>
-        <w:t xml:space="preserve">7</w:t>
-      </w:r>
-      <w:r>
-        <w:t xml:space="preserve">, 1124–1132.</w:t>
-      </w:r>
-    </w:p>
-    <w:bookmarkEnd w:id="60"/>
-    <w:bookmarkStart w:id="61" w:name="ref-Carroll:2017"/>
-    <w:p>
-      <w:pPr>
-        <w:pStyle w:val="Bibliography"/>
-      </w:pPr>
-      <w:r>
-        <w:t xml:space="preserve">Carroll, G., Cox, M., Harcourt, R., Pitcher, B., Slip, D., &amp; Jonsen, I. (2017). Hierarchical influences of prey distribution on patterns of prey capture by a marine predator.</w:t>
-      </w:r>
-      <w:r>
-        <w:t xml:space="preserve"> </w:t>
-      </w:r>
-      <w:r>
-        <w:rPr>
-          <w:iCs/>
-          <w:i/>
-        </w:rPr>
-        <w:t xml:space="preserve">Functional Ecology</w:t>
-      </w:r>
-      <w:r>
-        <w:t xml:space="preserve">,</w:t>
-      </w:r>
-      <w:r>
-        <w:t xml:space="preserve"> </w:t>
-      </w:r>
-      <w:r>
-        <w:rPr>
-          <w:iCs/>
-          <w:i/>
-        </w:rPr>
-        <w:t xml:space="preserve">31</w:t>
-      </w:r>
-      <w:r>
-        <w:t xml:space="preserve">, 1750–1760.</w:t>
-      </w:r>
-    </w:p>
-    <w:bookmarkEnd w:id="61"/>
-    <w:bookmarkStart w:id="62" w:name="ref-Carroll:2014"/>
-    <w:p>
-      <w:pPr>
-        <w:pStyle w:val="Bibliography"/>
-      </w:pPr>
-      <w:r>
-        <w:t xml:space="preserve">Carroll, G., Slip, D., Jonsen, I., &amp; Harcourt, R. (2014). Supervised accelerometry analysis can identify prey capture by penguins at sea.</w:t>
-      </w:r>
-      <w:r>
-        <w:t xml:space="preserve"> </w:t>
-      </w:r>
-      <w:r>
-        <w:rPr>
-          <w:iCs/>
-          <w:i/>
-        </w:rPr>
-        <w:t xml:space="preserve">Journal of Experimental Biology</w:t>
-      </w:r>
-      <w:r>
-        <w:t xml:space="preserve">,</w:t>
-      </w:r>
-      <w:r>
-        <w:t xml:space="preserve"> </w:t>
-      </w:r>
-      <w:r>
-        <w:rPr>
-          <w:iCs/>
-          <w:i/>
-        </w:rPr>
-        <w:t xml:space="preserve">217</w:t>
-      </w:r>
-      <w:r>
-        <w:t xml:space="preserve">, 4295–4302.</w:t>
-      </w:r>
-    </w:p>
-    <w:bookmarkEnd w:id="62"/>
-    <w:bookmarkStart w:id="64" w:name="ref-rosm"/>
-    <w:p>
-      <w:pPr>
-        <w:pStyle w:val="Bibliography"/>
-      </w:pPr>
-      <w:r>
-        <w:t xml:space="preserve">Dunnington, D. (2019).</w:t>
-      </w:r>
-      <w:r>
-        <w:t xml:space="preserve"> </w:t>
-      </w:r>
-      <w:r>
-        <w:rPr>
-          <w:iCs/>
-          <w:i/>
-        </w:rPr>
-        <w:t xml:space="preserve">Rosm: Plot raster map tiles from open street map and other sources</w:t>
-      </w:r>
-      <w:r>
-        <w:t xml:space="preserve">.</w:t>
-      </w:r>
-      <w:r>
-        <w:t xml:space="preserve"> </w:t>
-      </w:r>
-      <w:hyperlink r:id="rId63">
-        <w:r>
-          <w:rPr>
-            <w:rStyle w:val="Hyperlink"/>
-          </w:rPr>
-          <w:t xml:space="preserve">https://CRAN.R-project.org/package=rosm</w:t>
-        </w:r>
-      </w:hyperlink>
-    </w:p>
-    <w:bookmarkEnd w:id="64"/>
-    <w:bookmarkStart w:id="66" w:name="ref-ggspatial"/>
-    <w:p>
-      <w:pPr>
-        <w:pStyle w:val="Bibliography"/>
-      </w:pPr>
-      <w:r>
-        <w:t xml:space="preserve">Dunnington, D. (2021).</w:t>
-      </w:r>
-      <w:r>
-        <w:t xml:space="preserve"> </w:t>
-      </w:r>
-      <w:r>
-        <w:rPr>
-          <w:iCs/>
-          <w:i/>
-        </w:rPr>
-        <w:t xml:space="preserve">Ggspatial: Spatial data framework for ggplot2</w:t>
-      </w:r>
-      <w:r>
-        <w:t xml:space="preserve">.</w:t>
-      </w:r>
-      <w:r>
-        <w:t xml:space="preserve"> </w:t>
-      </w:r>
-      <w:hyperlink r:id="rId65">
-        <w:r>
-          <w:rPr>
-            <w:rStyle w:val="Hyperlink"/>
-          </w:rPr>
-          <w:t xml:space="preserve">https://CRAN.R-project.org/package=ggspatial</w:t>
-        </w:r>
-      </w:hyperlink>
-    </w:p>
-    <w:bookmarkEnd w:id="66"/>
-    <w:bookmarkStart w:id="68" w:name="ref-Grecian:2022"/>
-    <w:p>
-      <w:pPr>
-        <w:pStyle w:val="Bibliography"/>
-      </w:pPr>
-      <w:r>
-        <w:t xml:space="preserve">Grecian, W. J., Stenson, G. B., Biuw, M., Boehme, L., Folkow, L. P., Goulet, P. J., Jonsen, I. D., Malde, A., Nordøy, E. S., Rosing-Asvid, A., &amp; Smout, S. (2022). Environmental drivers of population-level variation in the migratory and diving ontogeny of an arctic top predator.</w:t>
-      </w:r>
-      <w:r>
-        <w:t xml:space="preserve"> </w:t>
-      </w:r>
-      <w:r>
-        <w:rPr>
-          <w:iCs/>
-          <w:i/>
-        </w:rPr>
-        <w:t xml:space="preserve">Royal Society Open Science</w:t>
-      </w:r>
-      <w:r>
-        <w:t xml:space="preserve">,</w:t>
-      </w:r>
-      <w:r>
-        <w:t xml:space="preserve"> </w:t>
-      </w:r>
-      <w:r>
-        <w:rPr>
-          <w:iCs/>
-          <w:i/>
-        </w:rPr>
-        <w:t xml:space="preserve">9</w:t>
-      </w:r>
-      <w:r>
-        <w:t xml:space="preserve">(3).</w:t>
-      </w:r>
-      <w:r>
-        <w:t xml:space="preserve"> </w:t>
-      </w:r>
-      <w:hyperlink r:id="rId67">
-        <w:r>
-          <w:rPr>
-            <w:rStyle w:val="Hyperlink"/>
-          </w:rPr>
-          <w:t xml:space="preserve">https://doi.org/10.1098/rsos.211042</w:t>
-        </w:r>
-      </w:hyperlink>
-    </w:p>
-    <w:bookmarkEnd w:id="68"/>
-    <w:bookmarkStart w:id="70" w:name="ref-Hazen:2017"/>
-    <w:p>
-      <w:pPr>
-        <w:pStyle w:val="Bibliography"/>
-      </w:pPr>
-      <w:r>
-        <w:t xml:space="preserve">Hazen, E. L., Palacios, D. M., Forney, K. A., Howell, E. A., Becker, E., Hoover, A. L., Irvine, L., DeAngelis, M., Bograd, S. J., Mate, B. R., &amp; Bailey, H. (2017).</w:t>
-      </w:r>
-      <w:r>
-        <w:t xml:space="preserve"> </w:t>
-      </w:r>
-      <w:r>
-        <w:t xml:space="preserve">WhaleWatch: a dynamic management tool for predicting blue whale density in the California Current</w:t>
-      </w:r>
-      <w:r>
-        <w:t xml:space="preserve">.</w:t>
-      </w:r>
-      <w:r>
-        <w:t xml:space="preserve"> </w:t>
-      </w:r>
-      <w:r>
-        <w:rPr>
-          <w:iCs/>
-          <w:i/>
-        </w:rPr>
-        <w:t xml:space="preserve">Journal of Applied Ecology</w:t>
-      </w:r>
-      <w:r>
-        <w:t xml:space="preserve">,</w:t>
-      </w:r>
-      <w:r>
-        <w:t xml:space="preserve"> </w:t>
-      </w:r>
-      <w:r>
-        <w:rPr>
-          <w:iCs/>
-          <w:i/>
-        </w:rPr>
-        <w:t xml:space="preserve">54</w:t>
-      </w:r>
-      <w:r>
-        <w:t xml:space="preserve">(5), 1415–1428.</w:t>
-      </w:r>
-      <w:r>
-        <w:t xml:space="preserve"> </w:t>
-      </w:r>
-      <w:hyperlink r:id="rId69">
-        <w:r>
-          <w:rPr>
-            <w:rStyle w:val="Hyperlink"/>
-          </w:rPr>
-          <w:t xml:space="preserve">https://doi.org/10.1111/1365-2664.12820</w:t>
-        </w:r>
-      </w:hyperlink>
-    </w:p>
-    <w:bookmarkEnd w:id="70"/>
-    <w:bookmarkStart w:id="72" w:name="ref-Jan:2014"/>
-    <w:p>
-      <w:pPr>
-        <w:pStyle w:val="Bibliography"/>
-      </w:pPr>
-      <w:r>
-        <w:t xml:space="preserve">Jan, G. E., Sun, C.-C., Tsai, W. C., &amp; Lin, T.-H. (2014). An o(n log n) shortest path algorithm based on delaunay triangulation.</w:t>
-      </w:r>
-      <w:r>
-        <w:t xml:space="preserve"> </w:t>
-      </w:r>
-      <w:r>
-        <w:rPr>
-          <w:iCs/>
-          <w:i/>
-        </w:rPr>
-        <w:t xml:space="preserve">IEEE/ASME Transactions on Mechatronics</w:t>
-      </w:r>
-      <w:r>
-        <w:t xml:space="preserve">,</w:t>
-      </w:r>
-      <w:r>
-        <w:t xml:space="preserve"> </w:t>
-      </w:r>
-      <w:r>
-        <w:rPr>
-          <w:iCs/>
-          <w:i/>
-        </w:rPr>
-        <w:t xml:space="preserve">19</w:t>
-      </w:r>
-      <w:r>
-        <w:t xml:space="preserve">(2), 660–666.</w:t>
-      </w:r>
-      <w:r>
-        <w:t xml:space="preserve"> </w:t>
-      </w:r>
-      <w:hyperlink r:id="rId71">
-        <w:r>
-          <w:rPr>
-            <w:rStyle w:val="Hyperlink"/>
-          </w:rPr>
-          <w:t xml:space="preserve">https://doi.org/10.1109/TMECH.2013.2252076</w:t>
-        </w:r>
-      </w:hyperlink>
-    </w:p>
-    <w:bookmarkEnd w:id="72"/>
-    <w:bookmarkStart w:id="73" w:name="ref-Johnson:2008"/>
-    <w:p>
-      <w:pPr>
-        <w:pStyle w:val="Bibliography"/>
-      </w:pPr>
-      <w:r>
-        <w:t xml:space="preserve">Johnson, D. S., London, J. M., Lea, M.-A., &amp; Durban, J. W. (2008). Continuous-time correlated random walk model for animal telemetry data.</w:t>
-      </w:r>
-      <w:r>
-        <w:t xml:space="preserve"> </w:t>
-      </w:r>
-      <w:r>
-        <w:rPr>
-          <w:iCs/>
-          <w:i/>
-        </w:rPr>
-        <w:t xml:space="preserve">Ecology</w:t>
-      </w:r>
-      <w:r>
-        <w:t xml:space="preserve">,</w:t>
-      </w:r>
-      <w:r>
-        <w:t xml:space="preserve"> </w:t>
-      </w:r>
-      <w:r>
-        <w:rPr>
-          <w:iCs/>
-          <w:i/>
-        </w:rPr>
-        <w:t xml:space="preserve">89</w:t>
-      </w:r>
-      <w:r>
-        <w:t xml:space="preserve">(5), 1208–1215.</w:t>
-      </w:r>
-    </w:p>
-    <w:bookmarkEnd w:id="73"/>
-    <w:bookmarkStart w:id="74" w:name="ref-Jonsen:2019"/>
-    <w:p>
-      <w:pPr>
-        <w:pStyle w:val="Bibliography"/>
-      </w:pPr>
-      <w:r>
-        <w:t xml:space="preserve">Jonsen, I. D., McMahon, C. R., Patterson, T. A., Auger-Méthé, M., Harcourt, R., Hindell, M. A., &amp; Bestley, S. (2019). Movement responses to environment: Fast inference of variation among southern elephant seals with a mixed effects model.</w:t>
-      </w:r>
-      <w:r>
-        <w:t xml:space="preserve"> </w:t>
-      </w:r>
-      <w:r>
-        <w:rPr>
-          <w:iCs/>
-          <w:i/>
-        </w:rPr>
-        <w:t xml:space="preserve">Ecology</w:t>
-      </w:r>
-      <w:r>
-        <w:t xml:space="preserve">,</w:t>
-      </w:r>
-      <w:r>
-        <w:t xml:space="preserve"> </w:t>
-      </w:r>
-      <w:r>
-        <w:rPr>
-          <w:iCs/>
-          <w:i/>
-        </w:rPr>
-        <w:t xml:space="preserve">100</w:t>
-      </w:r>
-      <w:r>
-        <w:t xml:space="preserve">, e02566.</w:t>
-      </w:r>
-    </w:p>
-    <w:bookmarkEnd w:id="74"/>
-    <w:bookmarkStart w:id="75" w:name="ref-Jonsen:2020"/>
-    <w:p>
-      <w:pPr>
-        <w:pStyle w:val="Bibliography"/>
-      </w:pPr>
-      <w:r>
-        <w:t xml:space="preserve">Jonsen, I. D., Patterson, T. A., Costa, D. P., Doherty, P. D., Godley, B. J., Grecian, W. J., Guinet, C., Hoenner, X., Kienle, S. S., Robinson, P. W., Votier, S. C., Whiting, S., Witt, M. J., Hindell, M. A., Harcourt, R. G., &amp; McMahon, C. R. (2020). A continuous-time state-space model for rapid quality control of</w:t>
-      </w:r>
-      <w:r>
-        <w:t xml:space="preserve"> </w:t>
-      </w:r>
-      <w:r>
-        <w:t xml:space="preserve">A</w:t>
-      </w:r>
-      <w:r>
-        <w:t xml:space="preserve">rgos locations from animal-borne tags.</w:t>
-      </w:r>
-      <w:r>
-        <w:t xml:space="preserve"> </w:t>
-      </w:r>
-      <w:r>
-        <w:rPr>
-          <w:iCs/>
-          <w:i/>
-        </w:rPr>
-        <w:t xml:space="preserve">Movement Ecology</w:t>
-      </w:r>
-      <w:r>
-        <w:t xml:space="preserve">,</w:t>
-      </w:r>
-      <w:r>
-        <w:t xml:space="preserve"> </w:t>
-      </w:r>
-      <w:r>
-        <w:rPr>
-          <w:iCs/>
-          <w:i/>
-        </w:rPr>
-        <w:t xml:space="preserve">8</w:t>
-      </w:r>
-      <w:r>
-        <w:t xml:space="preserve">, 31.</w:t>
-      </w:r>
-    </w:p>
-    <w:bookmarkEnd w:id="75"/>
-    <w:bookmarkStart w:id="76" w:name="ref-Jonsen:2005"/>
-    <w:p>
-      <w:pPr>
-        <w:pStyle w:val="Bibliography"/>
-      </w:pPr>
-      <w:r>
-        <w:t xml:space="preserve">Jonsen, I., Flemming, J., &amp; Myers, R. (2005). Robust state–space modeling of animal movement data.</w:t>
-      </w:r>
-      <w:r>
-        <w:t xml:space="preserve"> </w:t>
-      </w:r>
-      <w:r>
-        <w:rPr>
-          <w:iCs/>
-          <w:i/>
-        </w:rPr>
-        <w:t xml:space="preserve">Ecology</w:t>
-      </w:r>
-      <w:r>
-        <w:t xml:space="preserve">,</w:t>
-      </w:r>
-      <w:r>
-        <w:t xml:space="preserve"> </w:t>
-      </w:r>
-      <w:r>
-        <w:rPr>
-          <w:iCs/>
-          <w:i/>
-        </w:rPr>
-        <w:t xml:space="preserve">86</w:t>
-      </w:r>
-      <w:r>
-        <w:t xml:space="preserve">(11), 2874–2880.</w:t>
-      </w:r>
-    </w:p>
-    <w:bookmarkEnd w:id="76"/>
-    <w:bookmarkStart w:id="77" w:name="ref-Kays:2015"/>
-    <w:p>
-      <w:pPr>
-        <w:pStyle w:val="Bibliography"/>
-      </w:pPr>
-      <w:r>
-        <w:t xml:space="preserve">Kays, R., Crofoot, M. C., Jetz, W., &amp; Wikelski, M. (2015). Terrestrial animal tracking as an eye on life and planet.</w:t>
-      </w:r>
-      <w:r>
-        <w:t xml:space="preserve"> </w:t>
-      </w:r>
-      <w:r>
-        <w:rPr>
-          <w:iCs/>
-          <w:i/>
-        </w:rPr>
-        <w:t xml:space="preserve">Science</w:t>
-      </w:r>
-      <w:r>
-        <w:t xml:space="preserve">,</w:t>
-      </w:r>
-      <w:r>
-        <w:t xml:space="preserve"> </w:t>
-      </w:r>
-      <w:r>
-        <w:rPr>
-          <w:iCs/>
-          <w:i/>
-        </w:rPr>
-        <w:t xml:space="preserve">348</w:t>
-      </w:r>
-      <w:r>
-        <w:t xml:space="preserve">(6240).</w:t>
-      </w:r>
-    </w:p>
-    <w:bookmarkEnd w:id="77"/>
-    <w:bookmarkStart w:id="78" w:name="ref-Kristensen:2016"/>
-    <w:p>
-      <w:pPr>
-        <w:pStyle w:val="Bibliography"/>
-      </w:pPr>
-      <w:r>
-        <w:t xml:space="preserve">Kristensen, K., Nielsen, A., Berg, C. W., Skaug, H., &amp; Bell, B. M. (2016).</w:t>
-      </w:r>
-      <w:r>
-        <w:t xml:space="preserve"> </w:t>
-      </w:r>
-      <w:r>
-        <w:t xml:space="preserve">TMB</w:t>
-      </w:r>
-      <w:r>
-        <w:t xml:space="preserve">: Automatic differentiation and</w:t>
-      </w:r>
-      <w:r>
-        <w:t xml:space="preserve"> </w:t>
-      </w:r>
-      <w:r>
-        <w:t xml:space="preserve">L</w:t>
-      </w:r>
-      <w:r>
-        <w:t xml:space="preserve">aplace approximation.</w:t>
-      </w:r>
-      <w:r>
-        <w:t xml:space="preserve"> </w:t>
-      </w:r>
-      <w:r>
-        <w:rPr>
-          <w:iCs/>
-          <w:i/>
-        </w:rPr>
-        <w:t xml:space="preserve">Journal of Statistical Software</w:t>
-      </w:r>
-      <w:r>
-        <w:t xml:space="preserve">,</w:t>
-      </w:r>
-      <w:r>
-        <w:t xml:space="preserve"> </w:t>
-      </w:r>
-      <w:r>
-        <w:rPr>
-          <w:iCs/>
-          <w:i/>
-        </w:rPr>
-        <w:t xml:space="preserve">70</w:t>
-      </w:r>
-      <w:r>
-        <w:t xml:space="preserve">, 1–21.</w:t>
-      </w:r>
-    </w:p>
-    <w:bookmarkEnd w:id="78"/>
-    <w:bookmarkStart w:id="80" w:name="ref-pathroutr"/>
-    <w:p>
-      <w:pPr>
-        <w:pStyle w:val="Bibliography"/>
-      </w:pPr>
-      <w:r>
-        <w:t xml:space="preserve">London, J. M. (2020).</w:t>
-      </w:r>
-      <w:r>
-        <w:t xml:space="preserve"> </w:t>
-      </w:r>
-      <w:r>
-        <w:rPr>
-          <w:iCs/>
-          <w:i/>
-        </w:rPr>
-        <w:t xml:space="preserve">Pathroutr: An r package for (re-)routing paths around barriers</w:t>
-      </w:r>
-      <w:r>
-        <w:t xml:space="preserve"> </w:t>
-      </w:r>
-      <w:r>
-        <w:t xml:space="preserve">(v0.1.1-beta) [Computer software]. Zenodo.</w:t>
-      </w:r>
-      <w:r>
-        <w:t xml:space="preserve"> </w:t>
-      </w:r>
-      <w:hyperlink r:id="rId79">
-        <w:r>
-          <w:rPr>
-            <w:rStyle w:val="Hyperlink"/>
-          </w:rPr>
-          <w:t xml:space="preserve">https://doi.org/10.5281/zenodo.4321827</w:t>
-        </w:r>
-      </w:hyperlink>
-    </w:p>
-    <w:bookmarkEnd w:id="80"/>
-    <w:bookmarkStart w:id="81" w:name="ref-McClintock:2018"/>
-    <w:p>
-      <w:pPr>
-        <w:pStyle w:val="Bibliography"/>
-      </w:pPr>
-      <w:r>
-        <w:t xml:space="preserve">McClintock, B. T., &amp; Michelot, T. (2018). Momentu</w:t>
-      </w:r>
-      <w:r>
-        <w:t xml:space="preserve">HMM</w:t>
-      </w:r>
-      <w:r>
-        <w:t xml:space="preserve">:</w:t>
-      </w:r>
-      <w:r>
-        <w:t xml:space="preserve"> </w:t>
-      </w:r>
-      <w:r>
-        <w:t xml:space="preserve">R</w:t>
-      </w:r>
-      <w:r>
-        <w:t xml:space="preserve"> </w:t>
-      </w:r>
-      <w:r>
-        <w:t xml:space="preserve">package for generalized hidden</w:t>
-      </w:r>
-      <w:r>
-        <w:t xml:space="preserve"> </w:t>
-      </w:r>
-      <w:r>
-        <w:t xml:space="preserve">M</w:t>
-      </w:r>
-      <w:r>
-        <w:t xml:space="preserve">arkov models of animal movement.</w:t>
-      </w:r>
-      <w:r>
-        <w:t xml:space="preserve"> </w:t>
-      </w:r>
-      <w:r>
-        <w:rPr>
-          <w:iCs/>
-          <w:i/>
-        </w:rPr>
-        <w:t xml:space="preserve">Methods in Ecology and Evolution</w:t>
-      </w:r>
-      <w:r>
-        <w:t xml:space="preserve">,</w:t>
-      </w:r>
-      <w:r>
-        <w:t xml:space="preserve"> </w:t>
-      </w:r>
-      <w:r>
-        <w:rPr>
-          <w:iCs/>
-          <w:i/>
-        </w:rPr>
-        <w:t xml:space="preserve">9</w:t>
-      </w:r>
-      <w:r>
-        <w:t xml:space="preserve">, 1518–1530.</w:t>
-      </w:r>
-    </w:p>
-    <w:bookmarkEnd w:id="81"/>
-    <w:bookmarkStart w:id="82" w:name="ref-McMahon:2021"/>
-    <w:p>
-      <w:pPr>
-        <w:pStyle w:val="Bibliography"/>
-      </w:pPr>
-      <w:r>
-        <w:t xml:space="preserve">McMahon, C. R., Roquet, F., Baudel, S., Belbeoch, M., Bestley, S., Blight, C., Boehme, L., Carse, F., Costa, D. P., Fedak, M. A., Guinet, C., Harcourt, R., Heslop, E., Hindell, M. A., Hoenner, X., Holland, K., Holland, M., Jaine, F. R. A., Jeanniard du Dot, T., … Woodward, B. (2021). Animal borne ocean sensors – AniBOS – an essential component of the global ocean observing system.</w:t>
-      </w:r>
-      <w:r>
-        <w:t xml:space="preserve"> </w:t>
-      </w:r>
-      <w:r>
-        <w:rPr>
-          <w:iCs/>
-          <w:i/>
-        </w:rPr>
-        <w:t xml:space="preserve">Frontiers in Marine Science</w:t>
-      </w:r>
-      <w:r>
-        <w:t xml:space="preserve">,</w:t>
-      </w:r>
-      <w:r>
-        <w:t xml:space="preserve"> </w:t>
-      </w:r>
-      <w:r>
-        <w:rPr>
-          <w:iCs/>
-          <w:i/>
-        </w:rPr>
-        <w:t xml:space="preserve">8</w:t>
-      </w:r>
-      <w:r>
-        <w:t xml:space="preserve">, 751840.</w:t>
-      </w:r>
-    </w:p>
-    <w:bookmarkEnd w:id="82"/>
-    <w:bookmarkStart w:id="83" w:name="ref-Michelot:2017"/>
-    <w:p>
-      <w:pPr>
-        <w:pStyle w:val="Bibliography"/>
-      </w:pPr>
-      <w:r>
-        <w:t xml:space="preserve">Michelot, T., Langrock, R., Bestley, S., Jonsen, I. D., Photopoulou, T., &amp; Patterson, T. A. (2017). Estimation and simulation of foraging trips in land‐based marine predators.</w:t>
-      </w:r>
-      <w:r>
-        <w:t xml:space="preserve"> </w:t>
-      </w:r>
-      <w:r>
-        <w:rPr>
-          <w:iCs/>
-          <w:i/>
-        </w:rPr>
-        <w:t xml:space="preserve">Ecology</w:t>
-      </w:r>
-      <w:r>
-        <w:t xml:space="preserve">,</w:t>
-      </w:r>
-      <w:r>
-        <w:t xml:space="preserve"> </w:t>
-      </w:r>
-      <w:r>
-        <w:rPr>
-          <w:iCs/>
-          <w:i/>
-        </w:rPr>
-        <w:t xml:space="preserve">98</w:t>
-      </w:r>
-      <w:r>
-        <w:t xml:space="preserve">(7), 1932–1944.</w:t>
-      </w:r>
-    </w:p>
-    <w:bookmarkEnd w:id="83"/>
-    <w:bookmarkStart w:id="84" w:name="ref-Michelot:2016"/>
-    <w:p>
-      <w:pPr>
-        <w:pStyle w:val="Bibliography"/>
-      </w:pPr>
-      <w:r>
-        <w:t xml:space="preserve">Michelot, T., Langrock, R., &amp; Patterson, T. A. (2016). Move</w:t>
-      </w:r>
-      <w:r>
-        <w:t xml:space="preserve">HMM</w:t>
-      </w:r>
-      <w:r>
-        <w:t xml:space="preserve">: An</w:t>
-      </w:r>
-      <w:r>
-        <w:t xml:space="preserve"> </w:t>
-      </w:r>
-      <w:r>
-        <w:t xml:space="preserve">R</w:t>
-      </w:r>
-      <w:r>
-        <w:t xml:space="preserve"> </w:t>
-      </w:r>
-      <w:r>
-        <w:t xml:space="preserve">package for the statistical modelling of animal movement data using hidden</w:t>
-      </w:r>
-      <w:r>
-        <w:t xml:space="preserve"> </w:t>
-      </w:r>
-      <w:r>
-        <w:t xml:space="preserve">M</w:t>
-      </w:r>
-      <w:r>
-        <w:t xml:space="preserve">arkov models.</w:t>
-      </w:r>
-      <w:r>
-        <w:t xml:space="preserve"> </w:t>
-      </w:r>
-      <w:r>
-        <w:rPr>
-          <w:iCs/>
-          <w:i/>
-        </w:rPr>
-        <w:t xml:space="preserve">Methods in Ecology and Evolution</w:t>
-      </w:r>
-      <w:r>
-        <w:t xml:space="preserve">,</w:t>
-      </w:r>
-      <w:r>
-        <w:t xml:space="preserve"> </w:t>
-      </w:r>
-      <w:r>
-        <w:rPr>
-          <w:iCs/>
-          <w:i/>
-        </w:rPr>
-        <w:t xml:space="preserve">7</w:t>
-      </w:r>
-      <w:r>
-        <w:t xml:space="preserve">, 1308–1315.</w:t>
-      </w:r>
-    </w:p>
-    <w:bookmarkEnd w:id="84"/>
-    <w:bookmarkStart w:id="85" w:name="ref-Patterson:2008"/>
-    <w:p>
-      <w:pPr>
-        <w:pStyle w:val="Bibliography"/>
-      </w:pPr>
-      <w:r>
-        <w:t xml:space="preserve">Patterson, T. A., Thomas, L., Wilcox, C., Ovaskainen, O., &amp; Matthiopoulos, J. (2008). State-space models of individual animal movement.</w:t>
-      </w:r>
-      <w:r>
-        <w:t xml:space="preserve"> </w:t>
-      </w:r>
-      <w:r>
-        <w:rPr>
-          <w:iCs/>
-          <w:i/>
-        </w:rPr>
-        <w:t xml:space="preserve">Trends in Ecology and Evolution</w:t>
-      </w:r>
-      <w:r>
-        <w:t xml:space="preserve">,</w:t>
-      </w:r>
-      <w:r>
-        <w:t xml:space="preserve"> </w:t>
-      </w:r>
-      <w:r>
-        <w:rPr>
-          <w:iCs/>
-          <w:i/>
-        </w:rPr>
-        <w:t xml:space="preserve">23</w:t>
-      </w:r>
-      <w:r>
-        <w:t xml:space="preserve">, 87–94.</w:t>
-      </w:r>
-    </w:p>
-    <w:bookmarkEnd w:id="85"/>
-    <w:bookmarkStart w:id="87" w:name="ref-patchwork"/>
-    <w:p>
-      <w:pPr>
-        <w:pStyle w:val="Bibliography"/>
-      </w:pPr>
-      <w:r>
-        <w:t xml:space="preserve">Pedersen, T. L. (2020).</w:t>
-      </w:r>
-      <w:r>
-        <w:t xml:space="preserve"> </w:t>
-      </w:r>
-      <w:r>
-        <w:rPr>
-          <w:iCs/>
-          <w:i/>
-        </w:rPr>
-        <w:t xml:space="preserve">Patchwork: The composer of plots</w:t>
-      </w:r>
-      <w:r>
-        <w:t xml:space="preserve">.</w:t>
-      </w:r>
-      <w:r>
-        <w:t xml:space="preserve"> </w:t>
-      </w:r>
-      <w:hyperlink r:id="rId86">
-        <w:r>
-          <w:rPr>
-            <w:rStyle w:val="Hyperlink"/>
-          </w:rPr>
-          <w:t xml:space="preserve">https://CRAN.R-project.org/package=patchwork</w:t>
-        </w:r>
-      </w:hyperlink>
-    </w:p>
-    <w:bookmarkEnd w:id="87"/>
-    <w:bookmarkStart w:id="88" w:name="ref-Phillips:2021"/>
-    <w:p>
-      <w:pPr>
-        <w:pStyle w:val="Bibliography"/>
-      </w:pPr>
-      <w:r>
-        <w:t xml:space="preserve">Phillips, L., Carroll, G., Jonsen, I. D., Harcourt, R. G., Brierley, A., Wilkins, A., &amp; Cox, M. (2021). Variability in prey field structure drives inter-annual differences in prey encounter by a marine predator, the little penguin.</w:t>
-      </w:r>
-      <w:r>
-        <w:t xml:space="preserve"> </w:t>
-      </w:r>
-      <w:r>
-        <w:rPr>
-          <w:iCs/>
-          <w:i/>
-        </w:rPr>
-        <w:t xml:space="preserve">Proceedings of the Royal Society B</w:t>
-      </w:r>
-      <w:r>
-        <w:t xml:space="preserve">,</w:t>
-      </w:r>
-      <w:r>
-        <w:t xml:space="preserve"> </w:t>
-      </w:r>
-      <w:r>
-        <w:rPr>
-          <w:iCs/>
-          <w:i/>
-        </w:rPr>
-        <w:t xml:space="preserve">In Review</w:t>
-      </w:r>
-      <w:r>
-        <w:t xml:space="preserve">.</w:t>
-      </w:r>
-    </w:p>
-    <w:bookmarkEnd w:id="88"/>
-    <w:bookmarkStart w:id="90" w:name="ref-Phillips:2009"/>
-    <w:p>
-      <w:pPr>
-        <w:pStyle w:val="Bibliography"/>
-      </w:pPr>
-      <w:r>
-        <w:t xml:space="preserve">Phillips, S. J., Dudík, M., Elith, J., Graham, C. H., Lehmann, A., Leathwick, J., &amp; Ferrier, S. (2009).</w:t>
-      </w:r>
-      <w:r>
-        <w:t xml:space="preserve"> </w:t>
-      </w:r>
-      <w:r>
-        <w:t xml:space="preserve">Sample selection bias and presence-only distribution models: implications for background and pseudo-absence data</w:t>
-      </w:r>
-      <w:r>
-        <w:t xml:space="preserve">.</w:t>
-      </w:r>
-      <w:r>
-        <w:t xml:space="preserve"> </w:t>
-      </w:r>
-      <w:r>
-        <w:rPr>
-          <w:iCs/>
-          <w:i/>
-        </w:rPr>
-        <w:t xml:space="preserve">Ecological Applications</w:t>
-      </w:r>
-      <w:r>
-        <w:t xml:space="preserve">,</w:t>
-      </w:r>
-      <w:r>
-        <w:t xml:space="preserve"> </w:t>
-      </w:r>
-      <w:r>
-        <w:rPr>
-          <w:iCs/>
-          <w:i/>
-        </w:rPr>
-        <w:t xml:space="preserve">19</w:t>
-      </w:r>
-      <w:r>
-        <w:t xml:space="preserve">(1), 181–197.</w:t>
-      </w:r>
-      <w:r>
-        <w:t xml:space="preserve"> </w:t>
-      </w:r>
-      <w:hyperlink r:id="rId89">
-        <w:r>
-          <w:rPr>
-            <w:rStyle w:val="Hyperlink"/>
-          </w:rPr>
-          <w:t xml:space="preserve">https://doi.org/10.1890/07-2153.1</w:t>
-        </w:r>
-      </w:hyperlink>
-    </w:p>
-    <w:bookmarkEnd w:id="90"/>
-    <w:bookmarkStart w:id="91" w:name="ref-Preisler:2013"/>
-    <w:p>
-      <w:pPr>
-        <w:pStyle w:val="Bibliography"/>
-      </w:pPr>
-      <w:r>
-        <w:t xml:space="preserve">Preisler, H. K., Ager, A. A., &amp; Wisdom, M. J. (2013). Analyzing animal movement patterns using potential functions.</w:t>
-      </w:r>
-      <w:r>
-        <w:t xml:space="preserve"> </w:t>
-      </w:r>
-      <w:r>
-        <w:rPr>
-          <w:iCs/>
-          <w:i/>
-        </w:rPr>
-        <w:t xml:space="preserve">Ecosphere</w:t>
-      </w:r>
-      <w:r>
-        <w:t xml:space="preserve">,</w:t>
-      </w:r>
-      <w:r>
-        <w:t xml:space="preserve"> </w:t>
-      </w:r>
-      <w:r>
-        <w:rPr>
-          <w:iCs/>
-          <w:i/>
-        </w:rPr>
-        <w:t xml:space="preserve">4</w:t>
-      </w:r>
-      <w:r>
-        <w:t xml:space="preserve">, 1–13.</w:t>
-      </w:r>
-    </w:p>
-    <w:bookmarkEnd w:id="91"/>
-    <w:bookmarkStart w:id="93" w:name="ref-RCore:2021"/>
-    <w:p>
-      <w:pPr>
-        <w:pStyle w:val="Bibliography"/>
-      </w:pPr>
-      <w:r>
-        <w:t xml:space="preserve">R Core Team. (2021).</w:t>
-      </w:r>
-      <w:r>
-        <w:t xml:space="preserve"> </w:t>
-      </w:r>
-      <w:r>
-        <w:rPr>
-          <w:iCs/>
-          <w:i/>
-        </w:rPr>
-        <w:t xml:space="preserve">R: A language and environment for statistical computing</w:t>
-      </w:r>
-      <w:r>
-        <w:t xml:space="preserve">. R Foundation for Statistical Computing.</w:t>
-      </w:r>
-      <w:r>
-        <w:t xml:space="preserve"> </w:t>
-      </w:r>
-      <w:hyperlink r:id="rId92">
-        <w:r>
-          <w:rPr>
-            <w:rStyle w:val="Hyperlink"/>
-          </w:rPr>
-          <w:t xml:space="preserve">https://www.R-project.org/</w:t>
-        </w:r>
-      </w:hyperlink>
-    </w:p>
-    <w:bookmarkEnd w:id="93"/>
-    <w:bookmarkStart w:id="94" w:name="ref-Raymond:2015"/>
-    <w:p>
-      <w:pPr>
-        <w:pStyle w:val="Bibliography"/>
-      </w:pPr>
-      <w:r>
-        <w:t xml:space="preserve">Raymond, B., Lea, M.-A., Patterson, T., Andrews-Goff, V., Sharples, R., Charrassin, J.-B., Cottin, M., Emmerson, L., Gales, N., Gales, R., Goldsworthy, S. D., Harcourt, R., Kato, A., Kirkwood, R., Lawton, K., Ropert-Coudert, Y., Southwell, C., Hoff, J. van den, Wienecke, B., … Hindell, M. A. (2015). Important marine habitat off east</w:t>
-      </w:r>
-      <w:r>
-        <w:t xml:space="preserve"> </w:t>
-      </w:r>
-      <w:r>
-        <w:t xml:space="preserve">A</w:t>
-      </w:r>
-      <w:r>
-        <w:t xml:space="preserve">ntarctica revealed by two decades of multi-species predator tracking.</w:t>
-      </w:r>
-      <w:r>
-        <w:t xml:space="preserve"> </w:t>
-      </w:r>
-      <w:r>
-        <w:rPr>
-          <w:iCs/>
-          <w:i/>
-        </w:rPr>
-        <w:t xml:space="preserve">Ecography</w:t>
-      </w:r>
-      <w:r>
-        <w:t xml:space="preserve">,</w:t>
-      </w:r>
-      <w:r>
-        <w:t xml:space="preserve"> </w:t>
-      </w:r>
-      <w:r>
-        <w:rPr>
-          <w:iCs/>
-          <w:i/>
-        </w:rPr>
-        <w:t xml:space="preserve">38</w:t>
-      </w:r>
-      <w:r>
-        <w:t xml:space="preserve">, 121–129.</w:t>
-      </w:r>
-    </w:p>
-    <w:bookmarkEnd w:id="94"/>
-    <w:bookmarkStart w:id="95" w:name="ref-rnaturalearth"/>
-    <w:p>
-      <w:pPr>
-        <w:pStyle w:val="Bibliography"/>
-      </w:pPr>
-      <w:r>
-        <w:t xml:space="preserve">South, A. (2022).</w:t>
-      </w:r>
-      <w:r>
-        <w:t xml:space="preserve"> </w:t>
-      </w:r>
-      <w:r>
-        <w:rPr>
-          <w:iCs/>
-          <w:i/>
-        </w:rPr>
-        <w:t xml:space="preserve">Rnaturalearth: World map data from natural earth</w:t>
-      </w:r>
-      <w:r>
-        <w:t xml:space="preserve">.</w:t>
-      </w:r>
-    </w:p>
-    <w:bookmarkEnd w:id="95"/>
-    <w:bookmarkStart w:id="97" w:name="ref-Thygesen:2017"/>
-    <w:p>
-      <w:pPr>
-        <w:pStyle w:val="Bibliography"/>
-      </w:pPr>
-      <w:r>
-        <w:t xml:space="preserve">Thygesen, U. H., Albertsen, C. M., Berg, C. W., Kristensen, K., &amp; Neilsen, A. (2017). Validation of ecological state space models using the</w:t>
-      </w:r>
-      <w:r>
-        <w:t xml:space="preserve"> </w:t>
-      </w:r>
-      <w:r>
-        <w:t xml:space="preserve">L</w:t>
-      </w:r>
-      <w:r>
-        <w:t xml:space="preserve">aplace approximation.</w:t>
-      </w:r>
-      <w:r>
-        <w:t xml:space="preserve"> </w:t>
-      </w:r>
-      <w:r>
-        <w:rPr>
-          <w:iCs/>
-          <w:i/>
-        </w:rPr>
-        <w:t xml:space="preserve">Environmental and</w:t>
-      </w:r>
-      <w:r>
-        <w:rPr>
-          <w:iCs/>
-          <w:i/>
-        </w:rPr>
-        <w:t xml:space="preserve"> </w:t>
-      </w:r>
-      <w:r>
-        <w:rPr>
-          <w:iCs/>
-          <w:i/>
-        </w:rPr>
-        <w:t xml:space="preserve">E</w:t>
-      </w:r>
-      <w:r>
-        <w:rPr>
-          <w:iCs/>
-          <w:i/>
-        </w:rPr>
-        <w:t xml:space="preserve">cological</w:t>
-      </w:r>
-      <w:r>
-        <w:rPr>
-          <w:iCs/>
-          <w:i/>
-        </w:rPr>
-        <w:t xml:space="preserve"> </w:t>
-      </w:r>
-      <w:r>
-        <w:rPr>
-          <w:iCs/>
-          <w:i/>
-        </w:rPr>
-        <w:t xml:space="preserve">S</w:t>
-      </w:r>
-      <w:r>
-        <w:rPr>
-          <w:iCs/>
-          <w:i/>
-        </w:rPr>
-        <w:t xml:space="preserve">tatistics</w:t>
-      </w:r>
-      <w:r>
-        <w:t xml:space="preserve">.</w:t>
-      </w:r>
-      <w:r>
-        <w:t xml:space="preserve"> </w:t>
-      </w:r>
-      <w:hyperlink r:id="rId96">
-        <w:r>
-          <w:rPr>
-            <w:rStyle w:val="Hyperlink"/>
-          </w:rPr>
-          <w:t xml:space="preserve">https://doi.org/DOI: 10.1007/s10651-017-0372-4</w:t>
-        </w:r>
-      </w:hyperlink>
-    </w:p>
-    <w:bookmarkEnd w:id="97"/>
-    <w:bookmarkStart w:id="99" w:name="ref-ggplot2"/>
-    <w:p>
-      <w:pPr>
-        <w:pStyle w:val="Bibliography"/>
-      </w:pPr>
-      <w:r>
-        <w:t xml:space="preserve">Wickham, H. (2016).</w:t>
-      </w:r>
-      <w:r>
-        <w:t xml:space="preserve"> </w:t>
-      </w:r>
-      <w:r>
-        <w:rPr>
-          <w:iCs/>
-          <w:i/>
-        </w:rPr>
-        <w:t xml:space="preserve">ggplot2: Elegant graphics for data analysis</w:t>
-      </w:r>
-      <w:r>
-        <w:t xml:space="preserve">. Springer-Verlag New York.</w:t>
-      </w:r>
-      <w:r>
-        <w:t xml:space="preserve"> </w:t>
-      </w:r>
-      <w:hyperlink r:id="rId98">
-        <w:r>
-          <w:rPr>
-            <w:rStyle w:val="Hyperlink"/>
-          </w:rPr>
-          <w:t xml:space="preserve">https://ggplot2.tidyverse.org</w:t>
-        </w:r>
-      </w:hyperlink>
-    </w:p>
-    <w:bookmarkEnd w:id="99"/>
-    <w:bookmarkEnd w:id="100"/>
-    <w:bookmarkEnd w:id="101"/>
     <w:sectPr/>
   </w:body>
 </w:document>

</xml_diff>

<commit_message>
near final tweaks -  typos & update Acceptance date for Phillips et al 2022
</commit_message>
<xml_diff>
--- a/paper_sections/full_document.docx
+++ b/paper_sections/full_document.docx
@@ -97,6 +97,11 @@
         <w:t xml:space="preserve">simulation</w:t>
       </w:r>
     </w:p>
+    <w:p>
+      <w:r>
+        <w:br w:type="page"/>
+      </w:r>
+    </w:p>
     <w:bookmarkStart w:id="21" w:name="abstract"/>
     <w:p>
       <w:pPr>
@@ -106,6 +111,92 @@
         <w:t xml:space="preserve">Abstract</w:t>
       </w:r>
     </w:p>
+    <w:p>
+      <w:pPr>
+        <w:numPr>
+          <w:ilvl w:val="0"/>
+          <w:numId w:val="1001"/>
+        </w:numPr>
+      </w:pPr>
+      <w:r>
+        <w:t xml:space="preserve">Animal-borne sensor and tracking data are indispensable for understanding the ecology, behaviour and physiology of mobile or cryptic species. Meaningful signals in these data can be obscured by noise due to imperfect measurement technologies, requiring rigorous quality control as part of any comprehensive analysis.</w:t>
+      </w:r>
+    </w:p>
+    <w:p>
+      <w:pPr>
+        <w:numPr>
+          <w:ilvl w:val="0"/>
+          <w:numId w:val="1001"/>
+        </w:numPr>
+      </w:pPr>
+      <w:r>
+        <w:t xml:space="preserve">State-space models are powerful tools that can separate meaningful signals from noise. These tools are ideal for quality control of error-prone location data and for inferring where animals are and what they are doing when they record or transmit sensor information. However, they are complex statistical models that can be challenging and time-consuming to fit to diverse animal tracking data sets.</w:t>
+      </w:r>
+    </w:p>
+    <w:p>
+      <w:pPr>
+        <w:numPr>
+          <w:ilvl w:val="0"/>
+          <w:numId w:val="1001"/>
+        </w:numPr>
+      </w:pPr>
+      <w:r>
+        <w:t xml:space="preserve">The R package</w:t>
+      </w:r>
+      <w:r>
+        <w:t xml:space="preserve"> </w:t>
+      </w:r>
+      <w:r>
+        <w:rPr>
+          <w:rStyle w:val="VerbatimChar"/>
+        </w:rPr>
+        <w:t xml:space="preserve">foieGras</w:t>
+      </w:r>
+      <w:r>
+        <w:t xml:space="preserve"> </w:t>
+      </w:r>
+      <w:r>
+        <w:t xml:space="preserve">eases the tasks of conducting quality control on and behavioural inference from animal tracking data. This is achieved via: 1) a simple but extensible workflow that accommodates both novice and experienced users; 2) automated processes that alleviate complexity from data processing and model specification/fitting steps; 3) simple movement models coupled with a powerful numerical optimization approach for rapid and reliable model fitting.</w:t>
+      </w:r>
+    </w:p>
+    <w:p>
+      <w:pPr>
+        <w:numPr>
+          <w:ilvl w:val="0"/>
+          <w:numId w:val="1001"/>
+        </w:numPr>
+      </w:pPr>
+      <w:r>
+        <w:t xml:space="preserve">We highlight</w:t>
+      </w:r>
+      <w:r>
+        <w:t xml:space="preserve"> </w:t>
+      </w:r>
+      <w:r>
+        <w:rPr>
+          <w:rStyle w:val="VerbatimChar"/>
+        </w:rPr>
+        <w:t xml:space="preserve">foieGras</w:t>
+      </w:r>
+      <w:r>
+        <w:t xml:space="preserve">’ capabilities through three applications to real animal tracking data. Full R code for these and additional applications are included as Supporting Information so users can gain a deeper understanding of how to use</w:t>
+      </w:r>
+      <w:r>
+        <w:t xml:space="preserve"> </w:t>
+      </w:r>
+      <w:r>
+        <w:rPr>
+          <w:rStyle w:val="VerbatimChar"/>
+        </w:rPr>
+        <w:t xml:space="preserve">foieGras</w:t>
+      </w:r>
+      <w:r>
+        <w:t xml:space="preserve"> </w:t>
+      </w:r>
+      <w:r>
+        <w:t xml:space="preserve">for their own analyses.</w:t>
+      </w:r>
+    </w:p>
     <w:bookmarkStart w:id="20" w:name="keywords"/>
     <w:p>
       <w:pPr>
@@ -113,6 +204,19 @@
       </w:pPr>
       <w:r>
         <w:t xml:space="preserve">Keywords:</w:t>
+      </w:r>
+    </w:p>
+    <w:p>
+      <w:pPr>
+        <w:pStyle w:val="FirstParagraph"/>
+      </w:pPr>
+      <w:r>
+        <w:t xml:space="preserve">animal movement, biologging, bio-telemetry, movement behaviour, move persistence, random walk, simulation, state-space model</w:t>
+      </w:r>
+    </w:p>
+    <w:p>
+      <w:r>
+        <w:br w:type="page"/>
       </w:r>
     </w:p>
     <w:bookmarkEnd w:id="20"/>
@@ -273,7 +377,7 @@
         <w:t xml:space="preserve"> </w:t>
       </w:r>
       <w:r>
-        <w:t xml:space="preserve">and illustrate its use through a set of applications drawing on Argos and GPS tracking data. Full R code and data for each of the applications is provided in the Supporting Information. Additional details on package functions and use can be found in the help files and package vignettes.</w:t>
+        <w:t xml:space="preserve">and illustrate its use through a set of applications drawing on Argos and GPS tracking data. Full R code and data for each of the applications is provided in the Supporting Information. Additional details on package functions and use can be found in the package help files and vignettes.</w:t>
       </w:r>
       <w:r>
         <w:t xml:space="preserve"> </w:t>
@@ -445,7 +549,7 @@
         <w:t xml:space="preserve"> </w:t>
       </w:r>
       <w:r>
-        <w:t xml:space="preserve">). The type of location data is automatically detected from the location quality classes that are typical of Argos data and that can be added by the researcher for other data types. Based on the location quality classes and optional information on measurement errors contained in the data, an appropriate measurement error model is selected for each observation</w:t>
+        <w:t xml:space="preserve">). The type of location data is automatically detected from the location quality classes that are typical of Argos data and that can be added by the user for other data types. Based on the location quality classes and optional information on measurement errors contained in the data, an appropriate measurement error model is selected for each observation</w:t>
       </w:r>
       <w:r>
         <w:t xml:space="preserve"> </w:t>
@@ -1848,7 +1952,7 @@
     </w:p>
     <w:bookmarkEnd w:id="32"/>
     <w:bookmarkEnd w:id="33"/>
-    <w:bookmarkStart w:id="47" w:name="applications"/>
+    <w:bookmarkStart w:id="48" w:name="applications"/>
     <w:p>
       <w:pPr>
         <w:pStyle w:val="Heading1"/>
@@ -1877,7 +1981,7 @@
         <w:t xml:space="preserve"> </w:t>
       </w:r>
       <w:r>
-        <w:t xml:space="preserve">through a set of applications that are for demonstration purposes. Complete code and data for reproducing the applications and for gaining a deeper understanding of</w:t>
+        <w:t xml:space="preserve">through a set of applications that are for demonstration purposes. Complete code for reproducing the applications and for gaining a deeper understanding of</w:t>
       </w:r>
       <w:r>
         <w:t xml:space="preserve"> </w:t>
@@ -1892,10 +1996,24 @@
         <w:t xml:space="preserve"> </w:t>
       </w:r>
       <w:r>
-        <w:t xml:space="preserve">functions are provided in the Supplementary Information.</w:t>
-      </w:r>
-    </w:p>
-    <w:bookmarkStart w:id="38" w:name="ssm-validation-with-prediction-residuals"/>
+        <w:t xml:space="preserve">functions are provided in the Supporting Information. Data used in the application are available</w:t>
+      </w:r>
+      <w:r>
+        <w:t xml:space="preserve"> </w:t>
+      </w:r>
+      <w:hyperlink r:id="rId34">
+        <w:r>
+          <w:rPr>
+            <w:rStyle w:val="Hyperlink"/>
+          </w:rPr>
+          <w:t xml:space="preserve">here</w:t>
+        </w:r>
+      </w:hyperlink>
+      <w:r>
+        <w:t xml:space="preserve">.</w:t>
+      </w:r>
+    </w:p>
+    <w:bookmarkStart w:id="39" w:name="ssm-validation-with-prediction-residuals"/>
     <w:p>
       <w:pPr>
         <w:pStyle w:val="Heading2"/>
@@ -1948,7 +2066,7 @@
       <w:r>
         <w:t xml:space="preserve"> </w:t>
       </w:r>
-      <w:hyperlink r:id="rId34">
+      <w:hyperlink r:id="rId35">
         <w:r>
           <w:rPr>
             <w:rStyle w:val="Hyperlink"/>
@@ -2071,7 +2189,7 @@
         <w:t xml:space="preserve"> </w:t>
       </w:r>
       <w:r>
-        <w:t xml:space="preserve">).</w:t>
+        <w:t xml:space="preserve">). R code is available in Appendix S1 (Supporting Information).</w:t>
       </w:r>
     </w:p>
     <w:p>
@@ -2083,18 +2201,18 @@
           <wp:inline>
             <wp:extent cx="5334000" cy="5715000"/>
             <wp:effectExtent b="0" l="0" r="0" t="0"/>
-            <wp:docPr descr=" State-space model fits to a southern elephant seal track with finer scale detail inset (a), and diagnostic plots for assessing goodness-of-fit of the rw (b - prediction residual time-series; d - prediction residual autocorrelation) and crw (c,e) state-space models. All residual plots generated using the plot.osar function." title="" id="36" name="Picture"/>
+            <wp:docPr descr=" State-space model fits to a southern elephant seal track with finer scale detail inset (a), and diagnostic plots for assessing goodness-of-fit of the rw (b - prediction residual time-series; d - prediction residual autocorrelation) and crw (c,e) state-space models. All residual plots generated using the plot.osar function." title="" id="37" name="Picture"/>
             <a:graphic>
               <a:graphicData uri="http://schemas.openxmlformats.org/drawingml/2006/picture">
                 <pic:pic>
                   <pic:nvPicPr>
-                    <pic:cNvPr descr="../figures/ex31-1.png" id="37" name="Picture"/>
+                    <pic:cNvPr descr="../figures/ex31-1.png" id="38" name="Picture"/>
                     <pic:cNvPicPr>
                       <a:picLocks noChangeArrowheads="1" noChangeAspect="1"/>
                     </pic:cNvPicPr>
                   </pic:nvPicPr>
                   <pic:blipFill>
-                    <a:blip r:embed="rId35"/>
+                    <a:blip r:embed="rId36"/>
                     <a:stretch>
                       <a:fillRect/>
                     </a:stretch>
@@ -2260,8 +2378,8 @@
         <w:t xml:space="preserve">process model is a better fit to the data.</w:t>
       </w:r>
     </w:p>
-    <w:bookmarkEnd w:id="38"/>
-    <w:bookmarkStart w:id="42" w:name="inferring-move-persistence"/>
+    <w:bookmarkEnd w:id="39"/>
+    <w:bookmarkStart w:id="43" w:name="inferring-move-persistence"/>
     <w:p>
       <w:pPr>
         <w:pStyle w:val="Heading2"/>
@@ -2441,7 +2559,7 @@
         <w:pStyle w:val="BodyText"/>
       </w:pPr>
       <w:r>
-        <w:t xml:space="preserve">We provide an extra application to illustrate how move persistence can be inferred from Argos data using</w:t>
+        <w:t xml:space="preserve">R code is available in Appendix S2 (Supporting Information). We provide an extra application to illustrate how move persistence can be inferred from Argos data using</w:t>
       </w:r>
       <w:r>
         <w:t xml:space="preserve"> </w:t>
@@ -2456,7 +2574,7 @@
         <w:t xml:space="preserve"> </w:t>
       </w:r>
       <w:r>
-        <w:t xml:space="preserve">(Appendix S4).</w:t>
+        <w:t xml:space="preserve">(Appendix S3).</w:t>
       </w:r>
     </w:p>
     <w:p>
@@ -2468,18 +2586,18 @@
           <wp:inline>
             <wp:extent cx="5334000" cy="3810000"/>
             <wp:effectExtent b="0" l="0" r="0" t="0"/>
-            <wp:docPr descr=" Inferred move persistence, \gamma_t, 1-D time-series (a-d; grey envelopes are 95 % CI’s) and along SSM-predicted little penguin tracks (e). Location symbol sizes are proportional to the number of prey capture events, inferred from accelerometry data, at 5-min intervals corresponding to the SSM predicted location times." title="" id="40" name="Picture"/>
+            <wp:docPr descr=" Inferred move persistence, \gamma_t, 1-D time-series (a-d; grey envelopes are 95 % CI’s) and along SSM-predicted little penguin tracks (e). Location symbol sizes are proportional to the number of prey capture events, inferred from accelerometry data, at 5-min intervals corresponding to the SSM predicted location times." title="" id="41" name="Picture"/>
             <a:graphic>
               <a:graphicData uri="http://schemas.openxmlformats.org/drawingml/2006/picture">
                 <pic:pic>
                   <pic:nvPicPr>
-                    <pic:cNvPr descr="../figures/ex32-1.png" id="41" name="Picture"/>
+                    <pic:cNvPr descr="../figures/ex32-1.png" id="42" name="Picture"/>
                     <pic:cNvPicPr>
                       <a:picLocks noChangeArrowheads="1" noChangeAspect="1"/>
                     </pic:cNvPicPr>
                   </pic:nvPicPr>
                   <pic:blipFill>
-                    <a:blip r:embed="rId39"/>
+                    <a:blip r:embed="rId40"/>
                     <a:stretch>
                       <a:fillRect/>
                     </a:stretch>
@@ -2624,8 +2742,8 @@
         <w:t xml:space="preserve">.</w:t>
       </w:r>
     </w:p>
-    <w:bookmarkEnd w:id="42"/>
-    <w:bookmarkStart w:id="46" w:name="X61703f806f49ebf597d1094ba178e7b496ad6d3"/>
+    <w:bookmarkEnd w:id="43"/>
+    <w:bookmarkStart w:id="47" w:name="X61703f806f49ebf597d1094ba178e7b496ad6d3"/>
     <w:p>
       <w:pPr>
         <w:pStyle w:val="Heading2"/>
@@ -2679,7 +2797,7 @@
         <w:t xml:space="preserve">Pagophilus groenlandicus</w:t>
       </w:r>
       <w:r>
-        <w:t xml:space="preserve">) tracked from the Gulf of St Lawrence, Canada, and</w:t>
+        <w:t xml:space="preserve">) tracked from the Gulf of St Lawrence, Canada,</w:t>
       </w:r>
       <w:r>
         <w:t xml:space="preserve"> </w:t>
@@ -2861,7 +2979,7 @@
         <w:t xml:space="preserve"> </w:t>
       </w:r>
       <w:r>
-        <w:t xml:space="preserve">c). In combination, these functions provide a pragmatic, non-statistical method to generate and objectively filter pseudo-tracks for use in movement or habitat modelling applications.</w:t>
+        <w:t xml:space="preserve">c). In combination, these functions provide a pragmatic, non-statistical method to generate and objectively filter pseudo-tracks for use in movement or habitat modelling applications. R code is available in Appendix S4 (Supporting Information).</w:t>
       </w:r>
     </w:p>
     <w:p>
@@ -2873,18 +2991,18 @@
           <wp:inline>
             <wp:extent cx="5334000" cy="3556000"/>
             <wp:effectExtent b="0" l="0" r="0" t="0"/>
-            <wp:docPr descr=" Simulating (a) 100 movement paths from a correlated random walk process model; (b) filtering those tracks to select the top 10% based on their similarity to the original SSM-predicted track (red); and (c) re-routing simulated locations on land (orange) back to ocean (blue). The orange box in (b) indicates region magnified in (c). SSM-predicted track (red) overlaid in all panels for context." title="" id="44" name="Picture"/>
+            <wp:docPr descr=" Simulating (a) 100 movement paths from a correlated random walk process model; (b) filtering those tracks to select the top 10% based on their similarity to the original SSM-predicted track (red); and (c) re-routing simulated locations on land (orange) back to ocean (blue). The orange box in (b) indicates region magnified in (c). SSM-predicted track (red) overlaid in all panels for context." title="" id="45" name="Picture"/>
             <a:graphic>
               <a:graphicData uri="http://schemas.openxmlformats.org/drawingml/2006/picture">
                 <pic:pic>
                   <pic:nvPicPr>
-                    <pic:cNvPr descr="../figures/ex33-1.png" id="45" name="Picture"/>
+                    <pic:cNvPr descr="../figures/ex33-1.png" id="46" name="Picture"/>
                     <pic:cNvPicPr>
                       <a:picLocks noChangeArrowheads="1" noChangeAspect="1"/>
                     </pic:cNvPicPr>
                   </pic:nvPicPr>
                   <pic:blipFill>
-                    <a:blip r:embed="rId43"/>
+                    <a:blip r:embed="rId44"/>
                     <a:stretch>
                       <a:fillRect/>
                     </a:stretch>
@@ -2922,9 +3040,9 @@
         <w:t xml:space="preserve">Simulating (a) 100 movement paths from a correlated random walk process model; (b) filtering those tracks to select the top 10% based on their similarity to the original SSM-predicted track (red); and (c) re-routing simulated locations on land (orange) back to ocean (blue). The orange box in (b) indicates region magnified in (c). SSM-predicted track (red) overlaid in all panels for context.</w:t>
       </w:r>
     </w:p>
-    <w:bookmarkEnd w:id="46"/>
     <w:bookmarkEnd w:id="47"/>
-    <w:bookmarkStart w:id="49" w:name="conclusions"/>
+    <w:bookmarkEnd w:id="48"/>
+    <w:bookmarkStart w:id="50" w:name="conclusions"/>
     <w:p>
       <w:pPr>
         <w:pStyle w:val="Heading1"/>
@@ -3050,7 +3168,7 @@
       <w:r>
         <w:t xml:space="preserve">package will undergo further development, expanding the range of available SSM’s via new movement process models and/or enhanced measurement models for other electronic tracking data types. Additionally, we will seek to enhance integration with other R packages for processing and analysis of animal movement data, where feasible. Feedback from users is invaluable and encouraged. Users may submit bug reports and enhancement suggestions via the foieGras GitHub issues page (</w:t>
       </w:r>
-      <w:hyperlink r:id="rId48">
+      <w:hyperlink r:id="rId49">
         <w:r>
           <w:rPr>
             <w:rStyle w:val="Hyperlink"/>
@@ -3062,8 +3180,8 @@
         <w:t xml:space="preserve">). More general feedback is always welcome by contacting the lead author directly.</w:t>
       </w:r>
     </w:p>
-    <w:bookmarkEnd w:id="49"/>
-    <w:bookmarkStart w:id="50" w:name="acknowledgements"/>
+    <w:bookmarkEnd w:id="50"/>
+    <w:bookmarkStart w:id="51" w:name="acknowledgements"/>
     <w:p>
       <w:pPr>
         <w:pStyle w:val="Heading1"/>
@@ -3092,8 +3210,8 @@
         <w:t xml:space="preserve">109 (PI H. WEIMERSKIRCH) and of the SNO-MEMO programme (PI C. GUINET) in collaboration with IMOS. CTD tags were partly funded by CNES-TOSCA and IMOS. Little penguin fieldwork was supported by an Australian Research Council Linkage grant to IDJ, GC and RGH (LP160100162). Harp seal fieldwork was funded by Fisheries and Oceans Canada, a bursary from Department for Business, Energy and Industrial Strategy (BEIS) administered by the NERC Arctic Office, and the ARISE project (NE/P006035/1 and NE/P00623X/1), part of the Changing Arctic Ocean programme jointly funded by the UKRI Natural Environment Research Council (NERC) and the German Federal Ministry of Education and Research (BMBF). All animal tagging procedures approved and executed under the Animal Ethics Committee guidelines of the University of Tasmania (elephant seals), Macquarie University (little penguins), and University of St Andrews (harp seals).</w:t>
       </w:r>
     </w:p>
-    <w:bookmarkEnd w:id="50"/>
-    <w:bookmarkStart w:id="51" w:name="authors-contributions"/>
+    <w:bookmarkEnd w:id="51"/>
+    <w:bookmarkStart w:id="52" w:name="authors-contributions"/>
     <w:p>
       <w:pPr>
         <w:pStyle w:val="Heading1"/>
@@ -3110,8 +3228,8 @@
         <w:t xml:space="preserve">IDJ developed the R package; WJG contributed harp seal data and to the R package; LP, GC, and RGH contributed little penguin data; CRM, RGH and MAH contributed Southern elephant seal data; IDJ and TAP developed the state-space models; IDJ wrote an initial draft of the manuscript with contributions from WJG; all authors contributed to the final manuscript.</w:t>
       </w:r>
     </w:p>
-    <w:bookmarkEnd w:id="51"/>
-    <w:bookmarkStart w:id="54" w:name="data-accessibility"/>
+    <w:bookmarkEnd w:id="52"/>
+    <w:bookmarkStart w:id="55" w:name="data-accessibility"/>
     <w:p>
       <w:pPr>
         <w:pStyle w:val="Heading1"/>
@@ -3125,7 +3243,7 @@
         <w:pStyle w:val="FirstParagraph"/>
       </w:pPr>
       <w:r>
-        <w:t xml:space="preserve">All code and data used here are provided in the</w:t>
+        <w:t xml:space="preserve">All code used here is provided in the</w:t>
       </w:r>
       <w:r>
         <w:t xml:space="preserve"> </w:t>
@@ -3140,12 +3258,26 @@
         <w:t xml:space="preserve"> </w:t>
       </w:r>
       <w:r>
-        <w:t xml:space="preserve">package for R or in the Supplementary Information. The latest stable and cross-platform tested version of the package (currently, 1.0-7) is available via ROpenSci’s R-universe, at</w:t>
-      </w:r>
-      <w:r>
-        <w:t xml:space="preserve"> </w:t>
-      </w:r>
-      <w:hyperlink r:id="rId52">
+        <w:t xml:space="preserve">package for R or in the Supporting Information. Data are publicly available</w:t>
+      </w:r>
+      <w:r>
+        <w:t xml:space="preserve"> </w:t>
+      </w:r>
+      <w:hyperlink r:id="rId34">
+        <w:r>
+          <w:rPr>
+            <w:rStyle w:val="Hyperlink"/>
+          </w:rPr>
+          <w:t xml:space="preserve">here</w:t>
+        </w:r>
+      </w:hyperlink>
+      <w:r>
+        <w:t xml:space="preserve">. The latest stable and cross-platform tested version of the package (currently, 1.0-7) is available via ROpenSci’s R-universe, at</w:t>
+      </w:r>
+      <w:r>
+        <w:t xml:space="preserve"> </w:t>
+      </w:r>
+      <w:hyperlink r:id="rId53">
         <w:r>
           <w:rPr>
             <w:rStyle w:val="Hyperlink"/>
@@ -3159,7 +3291,7 @@
       <w:r>
         <w:t xml:space="preserve"> </w:t>
       </w:r>
-      <w:hyperlink r:id="rId53">
+      <w:hyperlink r:id="rId54">
         <w:r>
           <w:rPr>
             <w:rStyle w:val="Hyperlink"/>
@@ -3192,8 +3324,8 @@
         <w:t xml:space="preserve">, however, we recommend users upgrade to the latest R-universe version for full access to the functionality presented here.</w:t>
       </w:r>
     </w:p>
-    <w:bookmarkEnd w:id="54"/>
-    <w:bookmarkStart w:id="55" w:name="orcid"/>
+    <w:bookmarkEnd w:id="55"/>
+    <w:bookmarkStart w:id="56" w:name="orcid"/>
     <w:p>
       <w:pPr>
         <w:pStyle w:val="Heading1"/>
@@ -3308,8 +3440,8 @@
         <w:t xml:space="preserve"> </w:t>
       </w:r>
     </w:p>
-    <w:bookmarkEnd w:id="55"/>
-    <w:bookmarkStart w:id="56" w:name="references"/>
+    <w:bookmarkEnd w:id="56"/>
+    <w:bookmarkStart w:id="57" w:name="references"/>
     <w:p>
       <w:pPr>
         <w:pStyle w:val="Heading1"/>
@@ -3318,7 +3450,7 @@
         <w:t xml:space="preserve">References</w:t>
       </w:r>
     </w:p>
-    <w:bookmarkEnd w:id="56"/>
+    <w:bookmarkEnd w:id="57"/>
     <w:sectPr/>
   </w:body>
 </w:document>

</xml_diff>